<commit_message>
Updated chapter 3 draft
</commit_message>
<xml_diff>
--- a/report drafts/Chapter 3.docx
+++ b/report drafts/Chapter 3.docx
@@ -44,7 +44,7 @@
         <w:rPr>
           <w:rtl w:val="0"/>
         </w:rPr>
-        <w:t xml:space="preserve">A more detailed examination of USafeB’s proposed approach and design decisions is presented in this chapter. Section 3.2 outlines the general logical flow of the project as well as showcases its . Section 3.3 explores the system’s targeted features in detail, in addition to demonstrating its functional and non-functional requirements. Section 3.4 explores key design decisions that were made and describes the process behind their selection.</w:t>
+        <w:t xml:space="preserve">A more detailed examination of USafeB’s proposed approach and design decisions is presented in this chapter. Section 3.2 consists of a general description of the project as well as showcasing its logical flow. Section 3.3 explores the system’s targeted features in detail, in addition to demonstrating its functional and non-functional requirements as well as the assumptions it places. Section 3.4 explores key design decisions that were made and describes the process behind their selection. Section 3.5 illustrates USafeB’s architecture. Section 3.6 contains the detailed design using UML diagramming.</w:t>
       </w:r>
       <w:r>
         <w:rPr>
@@ -56,7 +56,8 @@
       <w:pPr>
         <w:pStyle w:val="Heading2"/>
         <w:rPr>
-          <w:b w:val="1"/>
+          <w:sz w:val="20"/>
+          <w:szCs w:val="20"/>
         </w:rPr>
       </w:pPr>
       <w:bookmarkStart w:colFirst="0" w:colLast="0" w:name="_9jcc5n2u2cxs" w:id="2"/>
@@ -68,56 +69,14 @@
         </w:rPr>
         <w:t xml:space="preserve">3.2 Design Overview</w:t>
       </w:r>
-    </w:p>
-    <w:p>
-      <w:pPr>
-        <w:jc w:val="center"/>
-        <w:rPr/>
-      </w:pPr>
-      <w:r>
-        <w:rPr/>
-        <w:drawing>
-          <wp:inline distB="114300" distT="114300" distL="114300" distR="114300">
-            <wp:extent cx="5943600" cy="2997200"/>
-            <wp:effectExtent b="0" l="0" r="0" t="0"/>
-            <wp:docPr id="1" name="image1.png"/>
-            <a:graphic>
-              <a:graphicData uri="http://schemas.openxmlformats.org/drawingml/2006/picture">
-                <pic:pic>
-                  <pic:nvPicPr>
-                    <pic:cNvPr id="0" name="image1.png"/>
-                    <pic:cNvPicPr preferRelativeResize="0"/>
-                  </pic:nvPicPr>
-                  <pic:blipFill>
-                    <a:blip r:embed="rId6"/>
-                    <a:srcRect b="0" l="0" r="0" t="0"/>
-                    <a:stretch>
-                      <a:fillRect/>
-                    </a:stretch>
-                  </pic:blipFill>
-                  <pic:spPr>
-                    <a:xfrm>
-                      <a:off x="0" y="0"/>
-                      <a:ext cx="5943600" cy="2997200"/>
-                    </a:xfrm>
-                    <a:prstGeom prst="rect"/>
-                    <a:ln/>
-                  </pic:spPr>
-                </pic:pic>
-              </a:graphicData>
-            </a:graphic>
-          </wp:inline>
-        </w:drawing>
-      </w:r>
-      <w:r>
-        <w:rPr>
-          <w:rtl w:val="0"/>
-        </w:rPr>
-      </w:r>
-    </w:p>
-    <w:p>
-      <w:pPr>
-        <w:jc w:val="center"/>
+      <w:r>
+        <w:rPr>
+          <w:rtl w:val="0"/>
+        </w:rPr>
+      </w:r>
+    </w:p>
+    <w:p>
+      <w:pPr>
         <w:rPr>
           <w:sz w:val="20"/>
           <w:szCs w:val="20"/>
@@ -125,22 +84,6 @@
       </w:pPr>
       <w:r>
         <w:rPr>
-          <w:sz w:val="20"/>
-          <w:szCs w:val="20"/>
-          <w:rtl w:val="0"/>
-        </w:rPr>
-        <w:t xml:space="preserve">(Figure 2. Overall design of USafeB)</w:t>
-      </w:r>
-    </w:p>
-    <w:p>
-      <w:pPr>
-        <w:rPr>
-          <w:sz w:val="20"/>
-          <w:szCs w:val="20"/>
-        </w:rPr>
-      </w:pPr>
-      <w:r>
-        <w:rPr>
           <w:rtl w:val="0"/>
         </w:rPr>
       </w:r>
@@ -174,18 +117,7 @@
         <w:rPr>
           <w:rtl w:val="0"/>
         </w:rPr>
-        <w:t xml:space="preserve">Once a user connects their USB device on USafeB’s hardware, it remains logically disconnected from their host device until USafeB’s hardware issues the appropriate commands to the modules which physically conduct the separation. It is then the host computer will be allowed to access the device’s data. This is done without the hardware itself behaving is a tunnel between the two devices. Once permission is granted, a direct connection between the host and the USB device will be enabled.</w:t>
-      </w:r>
-    </w:p>
-    <w:p>
-      <w:pPr>
-        <w:rPr/>
-      </w:pPr>
-      <w:r>
-        <w:rPr>
-          <w:rtl w:val="0"/>
-        </w:rPr>
-        <w:t xml:space="preserve">If there is anything that the user wishes to extract from a USB device that was deemed unsafe, the files on the device itself will be rendered unexecutable so that the direct connection can still be established.</w:t>
+        <w:t xml:space="preserve">Once a user connects their USB device on USafeB’s hardware, it remains logically disconnected from their host device until USafeB’s hardware issues the appropriate commands to the modules which physically conduct the separation. It is then the host computer will be allowed to access the device’s data. This is done without the hardware itself behaving is a tunnel between the two devices. Once permission is granted, a direct connection between the host and the USB device will be enabled. If there is anything that the user wishes to extract from a USB device that was deemed unsafe, the files on the device itself will be rendered unexecutable so that the direct connection can still be established.</w:t>
       </w:r>
     </w:p>
     <w:p>
@@ -519,6 +451,158 @@
           </w:p>
         </w:tc>
       </w:tr>
+      <w:tr>
+        <w:tc>
+          <w:tcPr>
+            <w:shd w:fill="auto" w:val="clear"/>
+            <w:tcMar>
+              <w:top w:w="100.0" w:type="dxa"/>
+              <w:left w:w="100.0" w:type="dxa"/>
+              <w:bottom w:w="100.0" w:type="dxa"/>
+              <w:right w:w="100.0" w:type="dxa"/>
+            </w:tcMar>
+            <w:vAlign w:val="top"/>
+          </w:tcPr>
+          <w:p>
+            <w:pPr>
+              <w:keepNext w:val="0"/>
+              <w:keepLines w:val="0"/>
+              <w:widowControl w:val="0"/>
+              <w:pBdr>
+                <w:top w:space="0" w:sz="0" w:val="nil"/>
+                <w:left w:space="0" w:sz="0" w:val="nil"/>
+                <w:bottom w:space="0" w:sz="0" w:val="nil"/>
+                <w:right w:space="0" w:sz="0" w:val="nil"/>
+                <w:between w:space="0" w:sz="0" w:val="nil"/>
+              </w:pBdr>
+              <w:shd w:fill="auto" w:val="clear"/>
+              <w:spacing w:after="0" w:before="0" w:line="240" w:lineRule="auto"/>
+              <w:ind w:left="0" w:right="0" w:firstLine="0"/>
+              <w:jc w:val="left"/>
+              <w:rPr/>
+            </w:pPr>
+            <w:r>
+              <w:rPr>
+                <w:rtl w:val="0"/>
+              </w:rPr>
+              <w:t xml:space="preserve">The ability to connect to the Internet</w:t>
+            </w:r>
+          </w:p>
+        </w:tc>
+        <w:tc>
+          <w:tcPr>
+            <w:shd w:fill="auto" w:val="clear"/>
+            <w:tcMar>
+              <w:top w:w="100.0" w:type="dxa"/>
+              <w:left w:w="100.0" w:type="dxa"/>
+              <w:bottom w:w="100.0" w:type="dxa"/>
+              <w:right w:w="100.0" w:type="dxa"/>
+            </w:tcMar>
+            <w:vAlign w:val="top"/>
+          </w:tcPr>
+          <w:p>
+            <w:pPr>
+              <w:keepNext w:val="0"/>
+              <w:keepLines w:val="0"/>
+              <w:widowControl w:val="0"/>
+              <w:pBdr>
+                <w:top w:space="0" w:sz="0" w:val="nil"/>
+                <w:left w:space="0" w:sz="0" w:val="nil"/>
+                <w:bottom w:space="0" w:sz="0" w:val="nil"/>
+                <w:right w:space="0" w:sz="0" w:val="nil"/>
+                <w:between w:space="0" w:sz="0" w:val="nil"/>
+              </w:pBdr>
+              <w:shd w:fill="auto" w:val="clear"/>
+              <w:spacing w:after="0" w:before="0" w:line="240" w:lineRule="auto"/>
+              <w:ind w:left="0" w:right="0" w:firstLine="0"/>
+              <w:jc w:val="left"/>
+              <w:rPr/>
+            </w:pPr>
+            <w:r>
+              <w:rPr>
+                <w:rtl w:val="0"/>
+              </w:rPr>
+              <w:t xml:space="preserve">The user must be able networking capabilities in order to perform an up-to-date scanning operation.</w:t>
+            </w:r>
+          </w:p>
+        </w:tc>
+      </w:tr>
+      <w:tr>
+        <w:tc>
+          <w:tcPr>
+            <w:shd w:fill="auto" w:val="clear"/>
+            <w:tcMar>
+              <w:top w:w="100.0" w:type="dxa"/>
+              <w:left w:w="100.0" w:type="dxa"/>
+              <w:bottom w:w="100.0" w:type="dxa"/>
+              <w:right w:w="100.0" w:type="dxa"/>
+            </w:tcMar>
+            <w:vAlign w:val="top"/>
+          </w:tcPr>
+          <w:p>
+            <w:pPr>
+              <w:keepNext w:val="0"/>
+              <w:keepLines w:val="0"/>
+              <w:widowControl w:val="0"/>
+              <w:pBdr>
+                <w:top w:space="0" w:sz="0" w:val="nil"/>
+                <w:left w:space="0" w:sz="0" w:val="nil"/>
+                <w:bottom w:space="0" w:sz="0" w:val="nil"/>
+                <w:right w:space="0" w:sz="0" w:val="nil"/>
+                <w:between w:space="0" w:sz="0" w:val="nil"/>
+              </w:pBdr>
+              <w:shd w:fill="auto" w:val="clear"/>
+              <w:spacing w:after="0" w:before="0" w:line="240" w:lineRule="auto"/>
+              <w:ind w:left="0" w:right="0" w:firstLine="0"/>
+              <w:jc w:val="left"/>
+              <w:rPr/>
+            </w:pPr>
+            <w:r>
+              <w:rPr>
+                <w:rtl w:val="0"/>
+              </w:rPr>
+              <w:t xml:space="preserve">Retrieval mechanism for unmalicious files</w:t>
+            </w:r>
+          </w:p>
+        </w:tc>
+        <w:tc>
+          <w:tcPr>
+            <w:shd w:fill="auto" w:val="clear"/>
+            <w:tcMar>
+              <w:top w:w="100.0" w:type="dxa"/>
+              <w:left w:w="100.0" w:type="dxa"/>
+              <w:bottom w:w="100.0" w:type="dxa"/>
+              <w:right w:w="100.0" w:type="dxa"/>
+            </w:tcMar>
+            <w:vAlign w:val="top"/>
+          </w:tcPr>
+          <w:p>
+            <w:pPr>
+              <w:keepNext w:val="0"/>
+              <w:keepLines w:val="0"/>
+              <w:widowControl w:val="0"/>
+              <w:pBdr>
+                <w:top w:space="0" w:sz="0" w:val="nil"/>
+                <w:left w:space="0" w:sz="0" w:val="nil"/>
+                <w:bottom w:space="0" w:sz="0" w:val="nil"/>
+                <w:right w:space="0" w:sz="0" w:val="nil"/>
+                <w:between w:space="0" w:sz="0" w:val="nil"/>
+              </w:pBdr>
+              <w:shd w:fill="auto" w:val="clear"/>
+              <w:spacing w:after="0" w:before="0" w:line="240" w:lineRule="auto"/>
+              <w:ind w:left="0" w:right="0" w:firstLine="0"/>
+              <w:jc w:val="left"/>
+              <w:rPr/>
+            </w:pPr>
+            <w:r>
+              <w:rPr>
+                <w:rtl w:val="0"/>
+              </w:rPr>
+              <w:t xml:space="preserve">The middleware should have the ability to forward unmalicious files from an unsafe drive without harming the host device.</w:t>
+            </w:r>
+          </w:p>
+        </w:tc>
+      </w:tr>
     </w:tbl>
     <w:p>
       <w:pPr>
@@ -534,7 +618,7 @@
           <w:szCs w:val="20"/>
           <w:rtl w:val="0"/>
         </w:rPr>
-        <w:t xml:space="preserve">(Table 5: An overview of the project’s requirements)</w:t>
+        <w:t xml:space="preserve">(Table 3.1: An overview of the project’s requirements)</w:t>
       </w:r>
     </w:p>
     <w:p>
@@ -555,7 +639,7 @@
       <w:pPr>
         <w:numPr>
           <w:ilvl w:val="0"/>
-          <w:numId w:val="3"/>
+          <w:numId w:val="9"/>
         </w:numPr>
         <w:ind w:left="720" w:hanging="360"/>
       </w:pPr>
@@ -570,7 +654,7 @@
       <w:pPr>
         <w:numPr>
           <w:ilvl w:val="0"/>
-          <w:numId w:val="3"/>
+          <w:numId w:val="9"/>
         </w:numPr>
         <w:ind w:left="720" w:hanging="360"/>
         <w:rPr>
@@ -588,7 +672,7 @@
       <w:pPr>
         <w:numPr>
           <w:ilvl w:val="0"/>
-          <w:numId w:val="3"/>
+          <w:numId w:val="9"/>
         </w:numPr>
         <w:ind w:left="720" w:hanging="360"/>
         <w:rPr>
@@ -606,7 +690,7 @@
       <w:pPr>
         <w:numPr>
           <w:ilvl w:val="0"/>
-          <w:numId w:val="3"/>
+          <w:numId w:val="9"/>
         </w:numPr>
         <w:ind w:left="720" w:hanging="360"/>
         <w:rPr>
@@ -638,9 +722,12 @@
       <w:pPr>
         <w:numPr>
           <w:ilvl w:val="0"/>
-          <w:numId w:val="3"/>
+          <w:numId w:val="1"/>
         </w:numPr>
         <w:ind w:left="720" w:hanging="360"/>
+        <w:rPr>
+          <w:u w:val="none"/>
+        </w:rPr>
       </w:pPr>
       <w:r>
         <w:rPr>
@@ -653,7 +740,7 @@
       <w:pPr>
         <w:numPr>
           <w:ilvl w:val="0"/>
-          <w:numId w:val="3"/>
+          <w:numId w:val="1"/>
         </w:numPr>
         <w:ind w:left="720" w:hanging="360"/>
         <w:rPr>
@@ -669,107 +756,158 @@
     </w:p>
     <w:p>
       <w:pPr>
-        <w:rPr/>
-      </w:pPr>
-      <w:r>
-        <w:rPr>
-          <w:rtl w:val="0"/>
-        </w:rPr>
-      </w:r>
-    </w:p>
-    <w:p>
-      <w:pPr>
-        <w:rPr/>
-      </w:pPr>
-      <w:r>
-        <w:rPr>
-          <w:rtl w:val="0"/>
-        </w:rPr>
-      </w:r>
-    </w:p>
-    <w:p>
-      <w:pPr>
-        <w:pStyle w:val="Heading2"/>
-        <w:rPr/>
-      </w:pPr>
-      <w:bookmarkStart w:colFirst="0" w:colLast="0" w:name="_139tx0zf8npi" w:id="7"/>
+        <w:ind w:left="0" w:firstLine="0"/>
+        <w:rPr/>
+      </w:pPr>
+      <w:r>
+        <w:rPr>
+          <w:rtl w:val="0"/>
+        </w:rPr>
+      </w:r>
+    </w:p>
+    <w:p>
+      <w:pPr>
+        <w:pStyle w:val="Heading3"/>
+        <w:rPr/>
+      </w:pPr>
+      <w:bookmarkStart w:colFirst="0" w:colLast="0" w:name="_tyczhdiap5y1" w:id="7"/>
       <w:bookmarkEnd w:id="7"/>
       <w:r>
         <w:rPr>
-          <w:b w:val="1"/>
-          <w:rtl w:val="0"/>
-        </w:rPr>
-        <w:t xml:space="preserve">3.4 Design Analysis</w:t>
-      </w:r>
-      <w:r>
-        <w:rPr>
-          <w:rtl w:val="0"/>
-        </w:rPr>
-      </w:r>
-    </w:p>
-    <w:p>
-      <w:pPr>
-        <w:pStyle w:val="Heading3"/>
-        <w:rPr/>
-      </w:pPr>
-      <w:bookmarkStart w:colFirst="0" w:colLast="0" w:name="_i0ckydvpaf14" w:id="8"/>
-      <w:bookmarkEnd w:id="8"/>
-      <w:r>
-        <w:rPr>
-          <w:rtl w:val="0"/>
-        </w:rPr>
-        <w:t xml:space="preserve">3.4.1 Hardware Considerations</w:t>
-      </w:r>
-      <w:r>
-        <w:rPr>
-          <w:rtl w:val="0"/>
-        </w:rPr>
-      </w:r>
-    </w:p>
-    <w:p>
-      <w:pPr>
-        <w:rPr/>
-      </w:pPr>
-      <w:r>
-        <w:rPr>
-          <w:rtl w:val="0"/>
-        </w:rPr>
-      </w:r>
-    </w:p>
-    <w:p>
-      <w:pPr>
-        <w:jc w:val="both"/>
-        <w:rPr/>
-      </w:pPr>
-      <w:r>
-        <w:rPr>
-          <w:rtl w:val="0"/>
-        </w:rPr>
-        <w:t xml:space="preserve">Single board computer manufacturers</w:t>
-      </w:r>
-      <w:r>
-        <w:rPr>
-          <w:rtl w:val="0"/>
-        </w:rPr>
-        <w:t xml:space="preserve">, such as Raspberry[], Beagleboard[], UDOO[] among others, are fairly competitive. The decision to select Raspberry as USafeB’s sandbox hardware was made upon the following considerations:</w:t>
-      </w:r>
-    </w:p>
-    <w:p>
-      <w:pPr>
-        <w:jc w:val="both"/>
-        <w:rPr/>
-      </w:pPr>
-      <w:r>
-        <w:rPr>
-          <w:rtl w:val="0"/>
-        </w:rPr>
+          <w:rtl w:val="0"/>
+        </w:rPr>
+        <w:t xml:space="preserve">3.3.4 Assumptions</w:t>
       </w:r>
     </w:p>
     <w:p>
       <w:pPr>
         <w:numPr>
           <w:ilvl w:val="0"/>
-          <w:numId w:val="2"/>
+          <w:numId w:val="6"/>
+        </w:numPr>
+        <w:ind w:left="720" w:hanging="360"/>
+        <w:rPr>
+          <w:u w:val="none"/>
+        </w:rPr>
+      </w:pPr>
+      <w:r>
+        <w:rPr>
+          <w:rtl w:val="0"/>
+        </w:rPr>
+        <w:t xml:space="preserve">Faithful host and safe drivers: USafeB assumes that there are no flaws in the host device which it's connected to.</w:t>
+      </w:r>
+    </w:p>
+    <w:p>
+      <w:pPr>
+        <w:numPr>
+          <w:ilvl w:val="0"/>
+          <w:numId w:val="6"/>
+        </w:numPr>
+        <w:ind w:left="720" w:hanging="360"/>
+        <w:rPr>
+          <w:u w:val="none"/>
+        </w:rPr>
+      </w:pPr>
+      <w:r>
+        <w:rPr>
+          <w:rtl w:val="0"/>
+        </w:rPr>
+        <w:t xml:space="preserve">Trusted user: USafeB assumes that the user will not attempt to modify the device itself with malicious intent.</w:t>
+      </w:r>
+    </w:p>
+    <w:p>
+      <w:pPr>
+        <w:rPr/>
+      </w:pPr>
+      <w:r>
+        <w:rPr>
+          <w:rtl w:val="0"/>
+        </w:rPr>
+      </w:r>
+    </w:p>
+    <w:p>
+      <w:pPr>
+        <w:pStyle w:val="Heading2"/>
+        <w:rPr/>
+      </w:pPr>
+      <w:bookmarkStart w:colFirst="0" w:colLast="0" w:name="_139tx0zf8npi" w:id="8"/>
+      <w:bookmarkEnd w:id="8"/>
+      <w:r>
+        <w:rPr>
+          <w:b w:val="1"/>
+          <w:rtl w:val="0"/>
+        </w:rPr>
+        <w:t xml:space="preserve">3.4 Design Analysis</w:t>
+      </w:r>
+      <w:r>
+        <w:rPr>
+          <w:rtl w:val="0"/>
+        </w:rPr>
+      </w:r>
+    </w:p>
+    <w:p>
+      <w:pPr>
+        <w:pStyle w:val="Heading3"/>
+        <w:rPr/>
+      </w:pPr>
+      <w:bookmarkStart w:colFirst="0" w:colLast="0" w:name="_i0ckydvpaf14" w:id="9"/>
+      <w:bookmarkEnd w:id="9"/>
+      <w:r>
+        <w:rPr>
+          <w:rtl w:val="0"/>
+        </w:rPr>
+        <w:t xml:space="preserve">3.4.1 Hardware Considerations</w:t>
+      </w:r>
+      <w:r>
+        <w:rPr>
+          <w:rtl w:val="0"/>
+        </w:rPr>
+      </w:r>
+    </w:p>
+    <w:p>
+      <w:pPr>
+        <w:rPr/>
+      </w:pPr>
+      <w:r>
+        <w:rPr>
+          <w:rtl w:val="0"/>
+        </w:rPr>
+      </w:r>
+    </w:p>
+    <w:p>
+      <w:pPr>
+        <w:jc w:val="both"/>
+        <w:rPr/>
+      </w:pPr>
+      <w:r>
+        <w:rPr>
+          <w:rtl w:val="0"/>
+        </w:rPr>
+        <w:t xml:space="preserve">Single board computer manufacturers</w:t>
+      </w:r>
+      <w:r>
+        <w:rPr>
+          <w:rtl w:val="0"/>
+        </w:rPr>
+        <w:t xml:space="preserve">, such as Raspberry[], Beagleboard[], UDOO[] among others, are fairly competitive. The decision to select Raspberry as USafeB’s sandbox hardware was made upon the following considerations:</w:t>
+      </w:r>
+    </w:p>
+    <w:p>
+      <w:pPr>
+        <w:jc w:val="both"/>
+        <w:rPr/>
+      </w:pPr>
+      <w:r>
+        <w:rPr>
+          <w:rtl w:val="0"/>
+        </w:rPr>
+      </w:r>
+    </w:p>
+    <w:p>
+      <w:pPr>
+        <w:numPr>
+          <w:ilvl w:val="0"/>
+          <w:numId w:val="7"/>
         </w:numPr>
         <w:ind w:left="720" w:hanging="360"/>
         <w:jc w:val="both"/>
@@ -785,7 +923,7 @@
       <w:pPr>
         <w:numPr>
           <w:ilvl w:val="0"/>
-          <w:numId w:val="2"/>
+          <w:numId w:val="7"/>
         </w:numPr>
         <w:ind w:left="720" w:hanging="360"/>
         <w:jc w:val="both"/>
@@ -2303,7 +2441,7 @@
           <w:szCs w:val="18"/>
           <w:rtl w:val="0"/>
         </w:rPr>
-        <w:t xml:space="preserve">(Table 6: List of Raspberry Pi models and their specifications, along with their availability in the Egyptian markets)</w:t>
+        <w:t xml:space="preserve">(Table 3.2: List of Raspberry Pi models and their specifications, along with their availability in the Egyptian markets)</w:t>
       </w:r>
     </w:p>
     <w:p>
@@ -2358,7 +2496,7 @@
       <w:pPr>
         <w:numPr>
           <w:ilvl w:val="0"/>
-          <w:numId w:val="1"/>
+          <w:numId w:val="2"/>
         </w:numPr>
         <w:ind w:left="720" w:hanging="360"/>
         <w:jc w:val="both"/>
@@ -2381,7 +2519,7 @@
       <w:pPr>
         <w:numPr>
           <w:ilvl w:val="0"/>
-          <w:numId w:val="1"/>
+          <w:numId w:val="2"/>
         </w:numPr>
         <w:ind w:left="720" w:hanging="360"/>
         <w:jc w:val="both"/>
@@ -2404,7 +2542,7 @@
       <w:pPr>
         <w:numPr>
           <w:ilvl w:val="0"/>
-          <w:numId w:val="1"/>
+          <w:numId w:val="2"/>
         </w:numPr>
         <w:ind w:left="720" w:hanging="360"/>
         <w:jc w:val="both"/>
@@ -2427,7 +2565,7 @@
       <w:pPr>
         <w:numPr>
           <w:ilvl w:val="0"/>
-          <w:numId w:val="1"/>
+          <w:numId w:val="2"/>
         </w:numPr>
         <w:ind w:left="720" w:hanging="360"/>
         <w:jc w:val="both"/>
@@ -2475,8 +2613,8 @@
         <w:jc w:val="both"/>
         <w:rPr/>
       </w:pPr>
-      <w:bookmarkStart w:colFirst="0" w:colLast="0" w:name="_tsdbqalui6j7" w:id="9"/>
-      <w:bookmarkEnd w:id="9"/>
+      <w:bookmarkStart w:colFirst="0" w:colLast="0" w:name="_tsdbqalui6j7" w:id="10"/>
+      <w:bookmarkEnd w:id="10"/>
       <w:r>
         <w:rPr>
           <w:rtl w:val="0"/>
@@ -2894,7 +3032,7 @@
               <w:rPr>
                 <w:rtl w:val="0"/>
               </w:rPr>
-              <w:t xml:space="preserve">Miniban OS</w:t>
+              <w:t xml:space="preserve">Miniban</w:t>
             </w:r>
           </w:p>
         </w:tc>
@@ -3192,7 +3330,7 @@
           <w:szCs w:val="18"/>
           <w:rtl w:val="0"/>
         </w:rPr>
-        <w:t xml:space="preserve">(Table 7: List of viable operating systems and their package managers)</w:t>
+        <w:t xml:space="preserve">(Table 3.3: List of viable operating systems and their package managers)</w:t>
       </w:r>
       <w:r>
         <w:rPr>
@@ -3280,30 +3418,2043 @@
     </w:p>
     <w:p>
       <w:pPr>
+        <w:jc w:val="both"/>
+        <w:rPr/>
+      </w:pPr>
+      <w:r>
+        <w:rPr>
+          <w:rtl w:val="0"/>
+        </w:rPr>
+      </w:r>
+    </w:p>
+    <w:p>
+      <w:pPr>
+        <w:pStyle w:val="Heading3"/>
+        <w:jc w:val="both"/>
+        <w:rPr/>
+      </w:pPr>
+      <w:bookmarkStart w:colFirst="0" w:colLast="0" w:name="_c4u7opuzi31v" w:id="11"/>
+      <w:bookmarkEnd w:id="11"/>
+      <w:r>
+        <w:rPr>
+          <w:rtl w:val="0"/>
+        </w:rPr>
+        <w:t xml:space="preserve">3.4.2 API considerations</w:t>
+      </w:r>
+    </w:p>
+    <w:p>
+      <w:pPr>
+        <w:rPr/>
+      </w:pPr>
+      <w:r>
+        <w:rPr>
+          <w:rtl w:val="0"/>
+        </w:rPr>
+        <w:t xml:space="preserve">In order to allow USafeB to have increased ease of use and deployability, using an online API for scanning was determined to be essential. The trade-off of Internet reliability is compensated for by not having to subject the user to a cumbersome updating process, which would’ve been necessary if an offline API was chosen. The nature of malicious attacks and viruses pushes for a need to be fast when it comes to locating and patching the vulnerabilities which causes them.</w:t>
+      </w:r>
+    </w:p>
+    <w:p>
+      <w:pPr>
+        <w:rPr/>
+      </w:pPr>
+      <w:r>
+        <w:rPr>
+          <w:rtl w:val="0"/>
+        </w:rPr>
+      </w:r>
+    </w:p>
+    <w:p>
+      <w:pPr>
+        <w:rPr/>
+      </w:pPr>
+      <w:r>
+        <w:rPr>
+          <w:rtl w:val="0"/>
+        </w:rPr>
+        <w:t xml:space="preserve">In order to stay up to date with the latest trends, a decision was made to use VirusTotal’s[ref] tried and proven APIs in order to perform the scanning process.</w:t>
+      </w:r>
+      <w:r>
+        <w:rPr>
+          <w:rtl w:val="0"/>
+        </w:rPr>
+      </w:r>
+    </w:p>
+    <w:p>
+      <w:pPr>
         <w:pStyle w:val="Heading2"/>
+        <w:jc w:val="both"/>
         <w:rPr>
           <w:b w:val="1"/>
         </w:rPr>
       </w:pPr>
-      <w:bookmarkStart w:colFirst="0" w:colLast="0" w:name="_gphatwppc4t6" w:id="10"/>
-      <w:bookmarkEnd w:id="10"/>
+      <w:bookmarkStart w:colFirst="0" w:colLast="0" w:name="_dtxz58252yc" w:id="12"/>
+      <w:bookmarkEnd w:id="12"/>
       <w:r>
         <w:rPr>
           <w:b w:val="1"/>
           <w:rtl w:val="0"/>
         </w:rPr>
-        <w:t xml:space="preserve">3.5 Conclusion</w:t>
-      </w:r>
-    </w:p>
-    <w:p>
-      <w:pPr>
-        <w:rPr/>
-      </w:pPr>
-      <w:r>
-        <w:rPr>
-          <w:rtl w:val="0"/>
-        </w:rPr>
-        <w:t xml:space="preserve">The previous sections should have given the reader the awareness necessary to follow through with the implementation details of the following chapter. The project’s overall form was outlined along with the key considerations shadowing it. The upcoming chapters will deal with the realization, findings and performance evaluation of the requirements outlined above.</w:t>
+        <w:t xml:space="preserve">3.5 Architectural Design</w:t>
+      </w:r>
+    </w:p>
+    <w:p>
+      <w:pPr>
+        <w:jc w:val="center"/>
+        <w:rPr/>
+      </w:pPr>
+      <w:r>
+        <w:rPr/>
+        <w:drawing>
+          <wp:inline distB="114300" distT="114300" distL="114300" distR="114300">
+            <wp:extent cx="5943600" cy="2997200"/>
+            <wp:effectExtent b="0" l="0" r="0" t="0"/>
+            <wp:docPr id="1" name="image2.jpg"/>
+            <a:graphic>
+              <a:graphicData uri="http://schemas.openxmlformats.org/drawingml/2006/picture">
+                <pic:pic>
+                  <pic:nvPicPr>
+                    <pic:cNvPr id="0" name="image2.jpg"/>
+                    <pic:cNvPicPr preferRelativeResize="0"/>
+                  </pic:nvPicPr>
+                  <pic:blipFill>
+                    <a:blip r:embed="rId6"/>
+                    <a:srcRect b="0" l="0" r="0" t="0"/>
+                    <a:stretch>
+                      <a:fillRect/>
+                    </a:stretch>
+                  </pic:blipFill>
+                  <pic:spPr>
+                    <a:xfrm>
+                      <a:off x="0" y="0"/>
+                      <a:ext cx="5943600" cy="2997200"/>
+                    </a:xfrm>
+                    <a:prstGeom prst="rect"/>
+                    <a:ln/>
+                  </pic:spPr>
+                </pic:pic>
+              </a:graphicData>
+            </a:graphic>
+          </wp:inline>
+        </w:drawing>
+      </w:r>
+      <w:r>
+        <w:rPr>
+          <w:rtl w:val="0"/>
+        </w:rPr>
+      </w:r>
+    </w:p>
+    <w:p>
+      <w:pPr>
+        <w:jc w:val="center"/>
+        <w:rPr>
+          <w:sz w:val="20"/>
+          <w:szCs w:val="20"/>
+        </w:rPr>
+      </w:pPr>
+      <w:r>
+        <w:rPr>
+          <w:sz w:val="20"/>
+          <w:szCs w:val="20"/>
+          <w:rtl w:val="0"/>
+        </w:rPr>
+        <w:t xml:space="preserve">(Figure 3.1: USafeB’s architectural design)</w:t>
+      </w:r>
+    </w:p>
+    <w:p>
+      <w:pPr>
+        <w:jc w:val="center"/>
+        <w:rPr>
+          <w:sz w:val="20"/>
+          <w:szCs w:val="20"/>
+        </w:rPr>
+      </w:pPr>
+      <w:r>
+        <w:rPr>
+          <w:rtl w:val="0"/>
+        </w:rPr>
+      </w:r>
+    </w:p>
+    <w:p>
+      <w:pPr>
+        <w:rPr/>
+      </w:pPr>
+      <w:r>
+        <w:rPr>
+          <w:rtl w:val="0"/>
+        </w:rPr>
+        <w:t xml:space="preserve">Figure 3.2 showcases USafeB’s architecture. When a user connects their USB device into USafeB’s hardware, it starts by profiling the drive and performing a few tests such as confirming its identity from its headers, determining whether that type of device is allowed or not, and checking with its local database whether its blacklisted or not.</w:t>
+      </w:r>
+    </w:p>
+    <w:p>
+      <w:pPr>
+        <w:rPr/>
+      </w:pPr>
+      <w:r>
+        <w:rPr>
+          <w:rtl w:val="0"/>
+        </w:rPr>
+      </w:r>
+    </w:p>
+    <w:p>
+      <w:pPr>
+        <w:rPr/>
+      </w:pPr>
+      <w:r>
+        <w:rPr>
+          <w:rtl w:val="0"/>
+        </w:rPr>
+        <w:t xml:space="preserve">It then uses VirusTotal API as well as its local database to inspect the drive’s contents and decide whether it should forward the drive’s contents or not.</w:t>
+      </w:r>
+    </w:p>
+    <w:p>
+      <w:pPr>
+        <w:rPr/>
+      </w:pPr>
+      <w:r>
+        <w:rPr>
+          <w:rtl w:val="0"/>
+        </w:rPr>
+      </w:r>
+    </w:p>
+    <w:p>
+      <w:pPr>
+        <w:rPr/>
+      </w:pPr>
+      <w:r>
+        <w:rPr>
+          <w:rtl w:val="0"/>
+        </w:rPr>
+      </w:r>
+    </w:p>
+    <w:p>
+      <w:pPr>
+        <w:rPr/>
+      </w:pPr>
+      <w:r>
+        <w:rPr>
+          <w:rtl w:val="0"/>
+        </w:rPr>
+      </w:r>
+    </w:p>
+    <w:p>
+      <w:pPr>
+        <w:rPr/>
+      </w:pPr>
+      <w:r>
+        <w:rPr>
+          <w:rtl w:val="0"/>
+        </w:rPr>
+      </w:r>
+    </w:p>
+    <w:p>
+      <w:pPr>
+        <w:rPr/>
+      </w:pPr>
+      <w:r>
+        <w:rPr>
+          <w:rtl w:val="0"/>
+        </w:rPr>
+      </w:r>
+    </w:p>
+    <w:p>
+      <w:pPr>
+        <w:rPr/>
+      </w:pPr>
+      <w:r>
+        <w:rPr>
+          <w:rtl w:val="0"/>
+        </w:rPr>
+      </w:r>
+    </w:p>
+    <w:p>
+      <w:pPr>
+        <w:rPr/>
+      </w:pPr>
+      <w:r>
+        <w:rPr>
+          <w:rtl w:val="0"/>
+        </w:rPr>
+      </w:r>
+    </w:p>
+    <w:p>
+      <w:pPr>
+        <w:rPr/>
+      </w:pPr>
+      <w:r>
+        <w:rPr>
+          <w:rtl w:val="0"/>
+        </w:rPr>
+      </w:r>
+    </w:p>
+    <w:p>
+      <w:pPr>
+        <w:rPr/>
+      </w:pPr>
+      <w:r>
+        <w:rPr>
+          <w:rtl w:val="0"/>
+        </w:rPr>
+      </w:r>
+    </w:p>
+    <w:p>
+      <w:pPr>
+        <w:pStyle w:val="Heading2"/>
+        <w:rPr>
+          <w:b w:val="1"/>
+        </w:rPr>
+      </w:pPr>
+      <w:bookmarkStart w:colFirst="0" w:colLast="0" w:name="_5ourpunundqm" w:id="13"/>
+      <w:bookmarkEnd w:id="13"/>
+      <w:r>
+        <w:rPr>
+          <w:b w:val="1"/>
+          <w:rtl w:val="0"/>
+        </w:rPr>
+        <w:t xml:space="preserve">3.6 Use Case Scenarios</w:t>
+      </w:r>
+    </w:p>
+    <w:p>
+      <w:pPr>
+        <w:pStyle w:val="Heading3"/>
+        <w:rPr/>
+      </w:pPr>
+      <w:bookmarkStart w:colFirst="0" w:colLast="0" w:name="_y6c7a0dwlyv0" w:id="14"/>
+      <w:bookmarkEnd w:id="14"/>
+      <w:r>
+        <w:rPr>
+          <w:rtl w:val="0"/>
+        </w:rPr>
+        <w:t xml:space="preserve">3.6.1 Connecting to the Internet</w:t>
+      </w:r>
+      <w:r>
+        <w:rPr>
+          <w:rtl w:val="0"/>
+        </w:rPr>
+      </w:r>
+    </w:p>
+    <w:tbl>
+      <w:tblPr>
+        <w:tblStyle w:val="Table4"/>
+        <w:tblW w:w="9360.0" w:type="dxa"/>
+        <w:jc w:val="left"/>
+        <w:tblInd w:w="100.0" w:type="pct"/>
+        <w:tblBorders>
+          <w:top w:color="000000" w:space="0" w:sz="8" w:val="single"/>
+          <w:left w:color="000000" w:space="0" w:sz="8" w:val="single"/>
+          <w:bottom w:color="000000" w:space="0" w:sz="8" w:val="single"/>
+          <w:right w:color="000000" w:space="0" w:sz="8" w:val="single"/>
+          <w:insideH w:color="000000" w:space="0" w:sz="8" w:val="single"/>
+          <w:insideV w:color="000000" w:space="0" w:sz="8" w:val="single"/>
+        </w:tblBorders>
+        <w:tblLayout w:type="fixed"/>
+        <w:tblLook w:val="0600"/>
+      </w:tblPr>
+      <w:tblGrid>
+        <w:gridCol w:w="2205"/>
+        <w:gridCol w:w="7155"/>
+        <w:tblGridChange w:id="0">
+          <w:tblGrid>
+            <w:gridCol w:w="2205"/>
+            <w:gridCol w:w="7155"/>
+          </w:tblGrid>
+        </w:tblGridChange>
+      </w:tblGrid>
+      <w:tr>
+        <w:tc>
+          <w:tcPr>
+            <w:shd w:fill="cccccc" w:val="clear"/>
+            <w:tcMar>
+              <w:top w:w="100.0" w:type="dxa"/>
+              <w:left w:w="100.0" w:type="dxa"/>
+              <w:bottom w:w="100.0" w:type="dxa"/>
+              <w:right w:w="100.0" w:type="dxa"/>
+            </w:tcMar>
+            <w:vAlign w:val="top"/>
+          </w:tcPr>
+          <w:p>
+            <w:pPr>
+              <w:keepNext w:val="0"/>
+              <w:keepLines w:val="0"/>
+              <w:widowControl w:val="0"/>
+              <w:pBdr>
+                <w:top w:space="0" w:sz="0" w:val="nil"/>
+                <w:left w:space="0" w:sz="0" w:val="nil"/>
+                <w:bottom w:space="0" w:sz="0" w:val="nil"/>
+                <w:right w:space="0" w:sz="0" w:val="nil"/>
+                <w:between w:space="0" w:sz="0" w:val="nil"/>
+              </w:pBdr>
+              <w:shd w:fill="auto" w:val="clear"/>
+              <w:spacing w:after="0" w:before="0" w:line="240" w:lineRule="auto"/>
+              <w:ind w:left="0" w:right="0" w:firstLine="0"/>
+              <w:jc w:val="left"/>
+              <w:rPr/>
+            </w:pPr>
+            <w:r>
+              <w:rPr>
+                <w:rtl w:val="0"/>
+              </w:rPr>
+              <w:t xml:space="preserve">Use case ID</w:t>
+            </w:r>
+          </w:p>
+        </w:tc>
+        <w:tc>
+          <w:tcPr>
+            <w:shd w:fill="auto" w:val="clear"/>
+            <w:tcMar>
+              <w:top w:w="100.0" w:type="dxa"/>
+              <w:left w:w="100.0" w:type="dxa"/>
+              <w:bottom w:w="100.0" w:type="dxa"/>
+              <w:right w:w="100.0" w:type="dxa"/>
+            </w:tcMar>
+            <w:vAlign w:val="top"/>
+          </w:tcPr>
+          <w:p>
+            <w:pPr>
+              <w:keepNext w:val="0"/>
+              <w:keepLines w:val="0"/>
+              <w:widowControl w:val="0"/>
+              <w:pBdr>
+                <w:top w:space="0" w:sz="0" w:val="nil"/>
+                <w:left w:space="0" w:sz="0" w:val="nil"/>
+                <w:bottom w:space="0" w:sz="0" w:val="nil"/>
+                <w:right w:space="0" w:sz="0" w:val="nil"/>
+                <w:between w:space="0" w:sz="0" w:val="nil"/>
+              </w:pBdr>
+              <w:shd w:fill="auto" w:val="clear"/>
+              <w:spacing w:after="0" w:before="0" w:line="240" w:lineRule="auto"/>
+              <w:ind w:left="0" w:right="0" w:firstLine="0"/>
+              <w:rPr/>
+            </w:pPr>
+            <w:r>
+              <w:rPr>
+                <w:rtl w:val="0"/>
+              </w:rPr>
+              <w:t xml:space="preserve">1</w:t>
+            </w:r>
+          </w:p>
+        </w:tc>
+      </w:tr>
+      <w:tr>
+        <w:tc>
+          <w:tcPr>
+            <w:shd w:fill="cccccc" w:val="clear"/>
+            <w:tcMar>
+              <w:top w:w="100.0" w:type="dxa"/>
+              <w:left w:w="100.0" w:type="dxa"/>
+              <w:bottom w:w="100.0" w:type="dxa"/>
+              <w:right w:w="100.0" w:type="dxa"/>
+            </w:tcMar>
+            <w:vAlign w:val="top"/>
+          </w:tcPr>
+          <w:p>
+            <w:pPr>
+              <w:keepNext w:val="0"/>
+              <w:keepLines w:val="0"/>
+              <w:widowControl w:val="0"/>
+              <w:pBdr>
+                <w:top w:space="0" w:sz="0" w:val="nil"/>
+                <w:left w:space="0" w:sz="0" w:val="nil"/>
+                <w:bottom w:space="0" w:sz="0" w:val="nil"/>
+                <w:right w:space="0" w:sz="0" w:val="nil"/>
+                <w:between w:space="0" w:sz="0" w:val="nil"/>
+              </w:pBdr>
+              <w:shd w:fill="auto" w:val="clear"/>
+              <w:spacing w:after="0" w:before="0" w:line="240" w:lineRule="auto"/>
+              <w:ind w:left="0" w:right="0" w:firstLine="0"/>
+              <w:jc w:val="left"/>
+              <w:rPr/>
+            </w:pPr>
+            <w:r>
+              <w:rPr>
+                <w:rtl w:val="0"/>
+              </w:rPr>
+              <w:t xml:space="preserve">Use case identifier</w:t>
+            </w:r>
+          </w:p>
+        </w:tc>
+        <w:tc>
+          <w:tcPr>
+            <w:shd w:fill="auto" w:val="clear"/>
+            <w:tcMar>
+              <w:top w:w="100.0" w:type="dxa"/>
+              <w:left w:w="100.0" w:type="dxa"/>
+              <w:bottom w:w="100.0" w:type="dxa"/>
+              <w:right w:w="100.0" w:type="dxa"/>
+            </w:tcMar>
+            <w:vAlign w:val="top"/>
+          </w:tcPr>
+          <w:p>
+            <w:pPr>
+              <w:keepNext w:val="0"/>
+              <w:keepLines w:val="0"/>
+              <w:widowControl w:val="0"/>
+              <w:pBdr>
+                <w:top w:space="0" w:sz="0" w:val="nil"/>
+                <w:left w:space="0" w:sz="0" w:val="nil"/>
+                <w:bottom w:space="0" w:sz="0" w:val="nil"/>
+                <w:right w:space="0" w:sz="0" w:val="nil"/>
+                <w:between w:space="0" w:sz="0" w:val="nil"/>
+              </w:pBdr>
+              <w:shd w:fill="auto" w:val="clear"/>
+              <w:spacing w:after="0" w:before="0" w:line="240" w:lineRule="auto"/>
+              <w:ind w:left="0" w:right="0" w:firstLine="0"/>
+              <w:jc w:val="left"/>
+              <w:rPr/>
+            </w:pPr>
+            <w:r>
+              <w:rPr>
+                <w:rtl w:val="0"/>
+              </w:rPr>
+              <w:t xml:space="preserve">Connectivity</w:t>
+            </w:r>
+          </w:p>
+        </w:tc>
+      </w:tr>
+      <w:tr>
+        <w:tc>
+          <w:tcPr>
+            <w:shd w:fill="cccccc" w:val="clear"/>
+            <w:tcMar>
+              <w:top w:w="100.0" w:type="dxa"/>
+              <w:left w:w="100.0" w:type="dxa"/>
+              <w:bottom w:w="100.0" w:type="dxa"/>
+              <w:right w:w="100.0" w:type="dxa"/>
+            </w:tcMar>
+            <w:vAlign w:val="top"/>
+          </w:tcPr>
+          <w:p>
+            <w:pPr>
+              <w:keepNext w:val="0"/>
+              <w:keepLines w:val="0"/>
+              <w:widowControl w:val="0"/>
+              <w:pBdr>
+                <w:top w:space="0" w:sz="0" w:val="nil"/>
+                <w:left w:space="0" w:sz="0" w:val="nil"/>
+                <w:bottom w:space="0" w:sz="0" w:val="nil"/>
+                <w:right w:space="0" w:sz="0" w:val="nil"/>
+                <w:between w:space="0" w:sz="0" w:val="nil"/>
+              </w:pBdr>
+              <w:shd w:fill="auto" w:val="clear"/>
+              <w:spacing w:after="0" w:before="0" w:line="240" w:lineRule="auto"/>
+              <w:ind w:left="0" w:right="0" w:firstLine="0"/>
+              <w:jc w:val="left"/>
+              <w:rPr/>
+            </w:pPr>
+            <w:r>
+              <w:rPr>
+                <w:rtl w:val="0"/>
+              </w:rPr>
+              <w:t xml:space="preserve">Description</w:t>
+            </w:r>
+          </w:p>
+        </w:tc>
+        <w:tc>
+          <w:tcPr>
+            <w:shd w:fill="auto" w:val="clear"/>
+            <w:tcMar>
+              <w:top w:w="100.0" w:type="dxa"/>
+              <w:left w:w="100.0" w:type="dxa"/>
+              <w:bottom w:w="100.0" w:type="dxa"/>
+              <w:right w:w="100.0" w:type="dxa"/>
+            </w:tcMar>
+            <w:vAlign w:val="top"/>
+          </w:tcPr>
+          <w:p>
+            <w:pPr>
+              <w:keepNext w:val="0"/>
+              <w:keepLines w:val="0"/>
+              <w:widowControl w:val="0"/>
+              <w:pBdr>
+                <w:top w:space="0" w:sz="0" w:val="nil"/>
+                <w:left w:space="0" w:sz="0" w:val="nil"/>
+                <w:bottom w:space="0" w:sz="0" w:val="nil"/>
+                <w:right w:space="0" w:sz="0" w:val="nil"/>
+                <w:between w:space="0" w:sz="0" w:val="nil"/>
+              </w:pBdr>
+              <w:shd w:fill="auto" w:val="clear"/>
+              <w:spacing w:after="0" w:before="0" w:line="240" w:lineRule="auto"/>
+              <w:ind w:left="0" w:right="0" w:firstLine="0"/>
+              <w:jc w:val="left"/>
+              <w:rPr/>
+            </w:pPr>
+            <w:r>
+              <w:rPr>
+                <w:rtl w:val="0"/>
+              </w:rPr>
+              <w:t xml:space="preserve">The user must be able to connect to the Internet.</w:t>
+            </w:r>
+          </w:p>
+        </w:tc>
+      </w:tr>
+      <w:tr>
+        <w:tc>
+          <w:tcPr>
+            <w:shd w:fill="cccccc" w:val="clear"/>
+            <w:tcMar>
+              <w:top w:w="100.0" w:type="dxa"/>
+              <w:left w:w="100.0" w:type="dxa"/>
+              <w:bottom w:w="100.0" w:type="dxa"/>
+              <w:right w:w="100.0" w:type="dxa"/>
+            </w:tcMar>
+            <w:vAlign w:val="top"/>
+          </w:tcPr>
+          <w:p>
+            <w:pPr>
+              <w:keepNext w:val="0"/>
+              <w:keepLines w:val="0"/>
+              <w:widowControl w:val="0"/>
+              <w:pBdr>
+                <w:top w:space="0" w:sz="0" w:val="nil"/>
+                <w:left w:space="0" w:sz="0" w:val="nil"/>
+                <w:bottom w:space="0" w:sz="0" w:val="nil"/>
+                <w:right w:space="0" w:sz="0" w:val="nil"/>
+                <w:between w:space="0" w:sz="0" w:val="nil"/>
+              </w:pBdr>
+              <w:shd w:fill="auto" w:val="clear"/>
+              <w:spacing w:after="0" w:before="0" w:line="240" w:lineRule="auto"/>
+              <w:ind w:left="0" w:right="0" w:firstLine="0"/>
+              <w:jc w:val="left"/>
+              <w:rPr/>
+            </w:pPr>
+            <w:r>
+              <w:rPr>
+                <w:rtl w:val="0"/>
+              </w:rPr>
+              <w:t xml:space="preserve">Primary scenario</w:t>
+            </w:r>
+          </w:p>
+        </w:tc>
+        <w:tc>
+          <w:tcPr>
+            <w:shd w:fill="auto" w:val="clear"/>
+            <w:tcMar>
+              <w:top w:w="100.0" w:type="dxa"/>
+              <w:left w:w="100.0" w:type="dxa"/>
+              <w:bottom w:w="100.0" w:type="dxa"/>
+              <w:right w:w="100.0" w:type="dxa"/>
+            </w:tcMar>
+            <w:vAlign w:val="top"/>
+          </w:tcPr>
+          <w:p>
+            <w:pPr>
+              <w:keepNext w:val="0"/>
+              <w:keepLines w:val="0"/>
+              <w:widowControl w:val="0"/>
+              <w:numPr>
+                <w:ilvl w:val="0"/>
+                <w:numId w:val="8"/>
+              </w:numPr>
+              <w:pBdr>
+                <w:top w:space="0" w:sz="0" w:val="nil"/>
+                <w:left w:space="0" w:sz="0" w:val="nil"/>
+                <w:bottom w:space="0" w:sz="0" w:val="nil"/>
+                <w:right w:space="0" w:sz="0" w:val="nil"/>
+                <w:between w:space="0" w:sz="0" w:val="nil"/>
+              </w:pBdr>
+              <w:shd w:fill="auto" w:val="clear"/>
+              <w:spacing w:after="0" w:before="0" w:line="240" w:lineRule="auto"/>
+              <w:ind w:left="720" w:right="0" w:hanging="360"/>
+              <w:jc w:val="left"/>
+              <w:rPr>
+                <w:u w:val="none"/>
+              </w:rPr>
+            </w:pPr>
+            <w:r>
+              <w:rPr>
+                <w:rtl w:val="0"/>
+              </w:rPr>
+              <w:t xml:space="preserve">User powers up USafeB</w:t>
+            </w:r>
+          </w:p>
+          <w:p>
+            <w:pPr>
+              <w:keepNext w:val="0"/>
+              <w:keepLines w:val="0"/>
+              <w:widowControl w:val="0"/>
+              <w:numPr>
+                <w:ilvl w:val="0"/>
+                <w:numId w:val="8"/>
+              </w:numPr>
+              <w:pBdr>
+                <w:top w:space="0" w:sz="0" w:val="nil"/>
+                <w:left w:space="0" w:sz="0" w:val="nil"/>
+                <w:bottom w:space="0" w:sz="0" w:val="nil"/>
+                <w:right w:space="0" w:sz="0" w:val="nil"/>
+                <w:between w:space="0" w:sz="0" w:val="nil"/>
+              </w:pBdr>
+              <w:shd w:fill="auto" w:val="clear"/>
+              <w:spacing w:after="0" w:before="0" w:line="240" w:lineRule="auto"/>
+              <w:ind w:left="720" w:right="0" w:hanging="360"/>
+              <w:jc w:val="left"/>
+              <w:rPr>
+                <w:u w:val="none"/>
+              </w:rPr>
+            </w:pPr>
+            <w:r>
+              <w:rPr>
+                <w:rtl w:val="0"/>
+              </w:rPr>
+              <w:t xml:space="preserve">An Internet connection is established</w:t>
+            </w:r>
+          </w:p>
+        </w:tc>
+      </w:tr>
+    </w:tbl>
+    <w:p>
+      <w:pPr>
+        <w:rPr/>
+      </w:pPr>
+      <w:r>
+        <w:rPr>
+          <w:rtl w:val="0"/>
+        </w:rPr>
+      </w:r>
+    </w:p>
+    <w:p>
+      <w:pPr>
+        <w:pStyle w:val="Heading3"/>
+        <w:rPr/>
+      </w:pPr>
+      <w:bookmarkStart w:colFirst="0" w:colLast="0" w:name="_xw5d7io3r3bw" w:id="15"/>
+      <w:bookmarkEnd w:id="15"/>
+      <w:r>
+        <w:rPr>
+          <w:rtl w:val="0"/>
+        </w:rPr>
+        <w:t xml:space="preserve">3.6.2 Accepted device</w:t>
+      </w:r>
+    </w:p>
+    <w:tbl>
+      <w:tblPr>
+        <w:tblStyle w:val="Table5"/>
+        <w:tblW w:w="9360.0" w:type="dxa"/>
+        <w:jc w:val="left"/>
+        <w:tblInd w:w="100.0" w:type="pct"/>
+        <w:tblBorders>
+          <w:top w:color="000000" w:space="0" w:sz="8" w:val="single"/>
+          <w:left w:color="000000" w:space="0" w:sz="8" w:val="single"/>
+          <w:bottom w:color="000000" w:space="0" w:sz="8" w:val="single"/>
+          <w:right w:color="000000" w:space="0" w:sz="8" w:val="single"/>
+          <w:insideH w:color="000000" w:space="0" w:sz="8" w:val="single"/>
+          <w:insideV w:color="000000" w:space="0" w:sz="8" w:val="single"/>
+        </w:tblBorders>
+        <w:tblLayout w:type="fixed"/>
+        <w:tblLook w:val="0600"/>
+      </w:tblPr>
+      <w:tblGrid>
+        <w:gridCol w:w="2205"/>
+        <w:gridCol w:w="7155"/>
+        <w:tblGridChange w:id="0">
+          <w:tblGrid>
+            <w:gridCol w:w="2205"/>
+            <w:gridCol w:w="7155"/>
+          </w:tblGrid>
+        </w:tblGridChange>
+      </w:tblGrid>
+      <w:tr>
+        <w:tc>
+          <w:tcPr>
+            <w:shd w:fill="cccccc" w:val="clear"/>
+            <w:tcMar>
+              <w:top w:w="100.0" w:type="dxa"/>
+              <w:left w:w="100.0" w:type="dxa"/>
+              <w:bottom w:w="100.0" w:type="dxa"/>
+              <w:right w:w="100.0" w:type="dxa"/>
+            </w:tcMar>
+            <w:vAlign w:val="top"/>
+          </w:tcPr>
+          <w:p>
+            <w:pPr>
+              <w:widowControl w:val="0"/>
+              <w:spacing w:line="240" w:lineRule="auto"/>
+              <w:rPr/>
+            </w:pPr>
+            <w:r>
+              <w:rPr>
+                <w:rtl w:val="0"/>
+              </w:rPr>
+              <w:t xml:space="preserve">Use case ID</w:t>
+            </w:r>
+          </w:p>
+        </w:tc>
+        <w:tc>
+          <w:tcPr>
+            <w:shd w:fill="auto" w:val="clear"/>
+            <w:tcMar>
+              <w:top w:w="100.0" w:type="dxa"/>
+              <w:left w:w="100.0" w:type="dxa"/>
+              <w:bottom w:w="100.0" w:type="dxa"/>
+              <w:right w:w="100.0" w:type="dxa"/>
+            </w:tcMar>
+            <w:vAlign w:val="top"/>
+          </w:tcPr>
+          <w:p>
+            <w:pPr>
+              <w:widowControl w:val="0"/>
+              <w:spacing w:line="240" w:lineRule="auto"/>
+              <w:rPr/>
+            </w:pPr>
+            <w:r>
+              <w:rPr>
+                <w:rtl w:val="0"/>
+              </w:rPr>
+              <w:t xml:space="preserve">2</w:t>
+            </w:r>
+          </w:p>
+        </w:tc>
+      </w:tr>
+      <w:tr>
+        <w:tc>
+          <w:tcPr>
+            <w:shd w:fill="cccccc" w:val="clear"/>
+            <w:tcMar>
+              <w:top w:w="100.0" w:type="dxa"/>
+              <w:left w:w="100.0" w:type="dxa"/>
+              <w:bottom w:w="100.0" w:type="dxa"/>
+              <w:right w:w="100.0" w:type="dxa"/>
+            </w:tcMar>
+            <w:vAlign w:val="top"/>
+          </w:tcPr>
+          <w:p>
+            <w:pPr>
+              <w:widowControl w:val="0"/>
+              <w:spacing w:line="240" w:lineRule="auto"/>
+              <w:rPr/>
+            </w:pPr>
+            <w:r>
+              <w:rPr>
+                <w:rtl w:val="0"/>
+              </w:rPr>
+              <w:t xml:space="preserve">Use case identifier</w:t>
+            </w:r>
+          </w:p>
+        </w:tc>
+        <w:tc>
+          <w:tcPr>
+            <w:shd w:fill="auto" w:val="clear"/>
+            <w:tcMar>
+              <w:top w:w="100.0" w:type="dxa"/>
+              <w:left w:w="100.0" w:type="dxa"/>
+              <w:bottom w:w="100.0" w:type="dxa"/>
+              <w:right w:w="100.0" w:type="dxa"/>
+            </w:tcMar>
+            <w:vAlign w:val="top"/>
+          </w:tcPr>
+          <w:p>
+            <w:pPr>
+              <w:widowControl w:val="0"/>
+              <w:spacing w:line="240" w:lineRule="auto"/>
+              <w:rPr/>
+            </w:pPr>
+            <w:r>
+              <w:rPr>
+                <w:rtl w:val="0"/>
+              </w:rPr>
+              <w:t xml:space="preserve">Safe</w:t>
+            </w:r>
+          </w:p>
+        </w:tc>
+      </w:tr>
+      <w:tr>
+        <w:tc>
+          <w:tcPr>
+            <w:shd w:fill="cccccc" w:val="clear"/>
+            <w:tcMar>
+              <w:top w:w="100.0" w:type="dxa"/>
+              <w:left w:w="100.0" w:type="dxa"/>
+              <w:bottom w:w="100.0" w:type="dxa"/>
+              <w:right w:w="100.0" w:type="dxa"/>
+            </w:tcMar>
+            <w:vAlign w:val="top"/>
+          </w:tcPr>
+          <w:p>
+            <w:pPr>
+              <w:widowControl w:val="0"/>
+              <w:spacing w:line="240" w:lineRule="auto"/>
+              <w:rPr/>
+            </w:pPr>
+            <w:r>
+              <w:rPr>
+                <w:rtl w:val="0"/>
+              </w:rPr>
+              <w:t xml:space="preserve">Description</w:t>
+            </w:r>
+          </w:p>
+        </w:tc>
+        <w:tc>
+          <w:tcPr>
+            <w:shd w:fill="auto" w:val="clear"/>
+            <w:tcMar>
+              <w:top w:w="100.0" w:type="dxa"/>
+              <w:left w:w="100.0" w:type="dxa"/>
+              <w:bottom w:w="100.0" w:type="dxa"/>
+              <w:right w:w="100.0" w:type="dxa"/>
+            </w:tcMar>
+            <w:vAlign w:val="top"/>
+          </w:tcPr>
+          <w:p>
+            <w:pPr>
+              <w:widowControl w:val="0"/>
+              <w:spacing w:line="240" w:lineRule="auto"/>
+              <w:rPr/>
+            </w:pPr>
+            <w:r>
+              <w:rPr>
+                <w:rtl w:val="0"/>
+              </w:rPr>
+              <w:t xml:space="preserve">There were no signs of maliciousness on the scanned device.</w:t>
+            </w:r>
+          </w:p>
+        </w:tc>
+      </w:tr>
+      <w:tr>
+        <w:tc>
+          <w:tcPr>
+            <w:shd w:fill="cccccc" w:val="clear"/>
+            <w:tcMar>
+              <w:top w:w="100.0" w:type="dxa"/>
+              <w:left w:w="100.0" w:type="dxa"/>
+              <w:bottom w:w="100.0" w:type="dxa"/>
+              <w:right w:w="100.0" w:type="dxa"/>
+            </w:tcMar>
+            <w:vAlign w:val="top"/>
+          </w:tcPr>
+          <w:p>
+            <w:pPr>
+              <w:widowControl w:val="0"/>
+              <w:spacing w:line="240" w:lineRule="auto"/>
+              <w:rPr/>
+            </w:pPr>
+            <w:r>
+              <w:rPr>
+                <w:rtl w:val="0"/>
+              </w:rPr>
+              <w:t xml:space="preserve">Primary scenario</w:t>
+            </w:r>
+          </w:p>
+        </w:tc>
+        <w:tc>
+          <w:tcPr>
+            <w:shd w:fill="auto" w:val="clear"/>
+            <w:tcMar>
+              <w:top w:w="100.0" w:type="dxa"/>
+              <w:left w:w="100.0" w:type="dxa"/>
+              <w:bottom w:w="100.0" w:type="dxa"/>
+              <w:right w:w="100.0" w:type="dxa"/>
+            </w:tcMar>
+            <w:vAlign w:val="top"/>
+          </w:tcPr>
+          <w:p>
+            <w:pPr>
+              <w:widowControl w:val="0"/>
+              <w:numPr>
+                <w:ilvl w:val="0"/>
+                <w:numId w:val="11"/>
+              </w:numPr>
+              <w:spacing w:line="240" w:lineRule="auto"/>
+              <w:ind w:left="720" w:hanging="360"/>
+              <w:rPr>
+                <w:u w:val="none"/>
+              </w:rPr>
+            </w:pPr>
+            <w:r>
+              <w:rPr>
+                <w:rtl w:val="0"/>
+              </w:rPr>
+              <w:t xml:space="preserve">User inserts their device into USafeB</w:t>
+            </w:r>
+          </w:p>
+          <w:p>
+            <w:pPr>
+              <w:widowControl w:val="0"/>
+              <w:numPr>
+                <w:ilvl w:val="0"/>
+                <w:numId w:val="11"/>
+              </w:numPr>
+              <w:spacing w:line="240" w:lineRule="auto"/>
+              <w:ind w:left="720" w:hanging="360"/>
+              <w:rPr>
+                <w:u w:val="none"/>
+              </w:rPr>
+            </w:pPr>
+            <w:r>
+              <w:rPr>
+                <w:rtl w:val="0"/>
+              </w:rPr>
+              <w:t xml:space="preserve">After the scanning process, the device is declared safe</w:t>
+            </w:r>
+          </w:p>
+          <w:p>
+            <w:pPr>
+              <w:widowControl w:val="0"/>
+              <w:numPr>
+                <w:ilvl w:val="0"/>
+                <w:numId w:val="11"/>
+              </w:numPr>
+              <w:spacing w:line="240" w:lineRule="auto"/>
+              <w:ind w:left="720" w:hanging="360"/>
+              <w:rPr>
+                <w:u w:val="none"/>
+              </w:rPr>
+            </w:pPr>
+            <w:r>
+              <w:rPr>
+                <w:rtl w:val="0"/>
+              </w:rPr>
+              <w:t xml:space="preserve">Data is forwarded to their host device</w:t>
+            </w:r>
+          </w:p>
+        </w:tc>
+      </w:tr>
+    </w:tbl>
+    <w:p>
+      <w:pPr>
+        <w:rPr/>
+      </w:pPr>
+      <w:r>
+        <w:rPr>
+          <w:rtl w:val="0"/>
+        </w:rPr>
+      </w:r>
+    </w:p>
+    <w:p>
+      <w:pPr>
+        <w:pStyle w:val="Heading3"/>
+        <w:rPr/>
+      </w:pPr>
+      <w:bookmarkStart w:colFirst="0" w:colLast="0" w:name="_96g1j4j98ta3" w:id="16"/>
+      <w:bookmarkEnd w:id="16"/>
+      <w:r>
+        <w:rPr>
+          <w:rtl w:val="0"/>
+        </w:rPr>
+        <w:t xml:space="preserve">3.6.3 Rejected device</w:t>
+      </w:r>
+    </w:p>
+    <w:tbl>
+      <w:tblPr>
+        <w:tblStyle w:val="Table6"/>
+        <w:tblW w:w="9360.0" w:type="dxa"/>
+        <w:jc w:val="left"/>
+        <w:tblInd w:w="100.0" w:type="pct"/>
+        <w:tblBorders>
+          <w:top w:color="000000" w:space="0" w:sz="8" w:val="single"/>
+          <w:left w:color="000000" w:space="0" w:sz="8" w:val="single"/>
+          <w:bottom w:color="000000" w:space="0" w:sz="8" w:val="single"/>
+          <w:right w:color="000000" w:space="0" w:sz="8" w:val="single"/>
+          <w:insideH w:color="000000" w:space="0" w:sz="8" w:val="single"/>
+          <w:insideV w:color="000000" w:space="0" w:sz="8" w:val="single"/>
+        </w:tblBorders>
+        <w:tblLayout w:type="fixed"/>
+        <w:tblLook w:val="0600"/>
+      </w:tblPr>
+      <w:tblGrid>
+        <w:gridCol w:w="2205"/>
+        <w:gridCol w:w="7155"/>
+        <w:tblGridChange w:id="0">
+          <w:tblGrid>
+            <w:gridCol w:w="2205"/>
+            <w:gridCol w:w="7155"/>
+          </w:tblGrid>
+        </w:tblGridChange>
+      </w:tblGrid>
+      <w:tr>
+        <w:tc>
+          <w:tcPr>
+            <w:shd w:fill="cccccc" w:val="clear"/>
+            <w:tcMar>
+              <w:top w:w="100.0" w:type="dxa"/>
+              <w:left w:w="100.0" w:type="dxa"/>
+              <w:bottom w:w="100.0" w:type="dxa"/>
+              <w:right w:w="100.0" w:type="dxa"/>
+            </w:tcMar>
+            <w:vAlign w:val="top"/>
+          </w:tcPr>
+          <w:p>
+            <w:pPr>
+              <w:widowControl w:val="0"/>
+              <w:spacing w:line="240" w:lineRule="auto"/>
+              <w:rPr/>
+            </w:pPr>
+            <w:r>
+              <w:rPr>
+                <w:rtl w:val="0"/>
+              </w:rPr>
+              <w:t xml:space="preserve">Use case ID</w:t>
+            </w:r>
+          </w:p>
+        </w:tc>
+        <w:tc>
+          <w:tcPr>
+            <w:shd w:fill="auto" w:val="clear"/>
+            <w:tcMar>
+              <w:top w:w="100.0" w:type="dxa"/>
+              <w:left w:w="100.0" w:type="dxa"/>
+              <w:bottom w:w="100.0" w:type="dxa"/>
+              <w:right w:w="100.0" w:type="dxa"/>
+            </w:tcMar>
+            <w:vAlign w:val="top"/>
+          </w:tcPr>
+          <w:p>
+            <w:pPr>
+              <w:widowControl w:val="0"/>
+              <w:spacing w:line="240" w:lineRule="auto"/>
+              <w:rPr/>
+            </w:pPr>
+            <w:r>
+              <w:rPr>
+                <w:rtl w:val="0"/>
+              </w:rPr>
+              <w:t xml:space="preserve">3</w:t>
+            </w:r>
+          </w:p>
+        </w:tc>
+      </w:tr>
+      <w:tr>
+        <w:tc>
+          <w:tcPr>
+            <w:shd w:fill="cccccc" w:val="clear"/>
+            <w:tcMar>
+              <w:top w:w="100.0" w:type="dxa"/>
+              <w:left w:w="100.0" w:type="dxa"/>
+              <w:bottom w:w="100.0" w:type="dxa"/>
+              <w:right w:w="100.0" w:type="dxa"/>
+            </w:tcMar>
+            <w:vAlign w:val="top"/>
+          </w:tcPr>
+          <w:p>
+            <w:pPr>
+              <w:widowControl w:val="0"/>
+              <w:spacing w:line="240" w:lineRule="auto"/>
+              <w:rPr/>
+            </w:pPr>
+            <w:r>
+              <w:rPr>
+                <w:rtl w:val="0"/>
+              </w:rPr>
+              <w:t xml:space="preserve">Use case identifier</w:t>
+            </w:r>
+          </w:p>
+        </w:tc>
+        <w:tc>
+          <w:tcPr>
+            <w:shd w:fill="auto" w:val="clear"/>
+            <w:tcMar>
+              <w:top w:w="100.0" w:type="dxa"/>
+              <w:left w:w="100.0" w:type="dxa"/>
+              <w:bottom w:w="100.0" w:type="dxa"/>
+              <w:right w:w="100.0" w:type="dxa"/>
+            </w:tcMar>
+            <w:vAlign w:val="top"/>
+          </w:tcPr>
+          <w:p>
+            <w:pPr>
+              <w:widowControl w:val="0"/>
+              <w:spacing w:line="240" w:lineRule="auto"/>
+              <w:rPr/>
+            </w:pPr>
+            <w:r>
+              <w:rPr>
+                <w:rtl w:val="0"/>
+              </w:rPr>
+              <w:t xml:space="preserve">Unsafe</w:t>
+            </w:r>
+          </w:p>
+        </w:tc>
+      </w:tr>
+      <w:tr>
+        <w:tc>
+          <w:tcPr>
+            <w:shd w:fill="cccccc" w:val="clear"/>
+            <w:tcMar>
+              <w:top w:w="100.0" w:type="dxa"/>
+              <w:left w:w="100.0" w:type="dxa"/>
+              <w:bottom w:w="100.0" w:type="dxa"/>
+              <w:right w:w="100.0" w:type="dxa"/>
+            </w:tcMar>
+            <w:vAlign w:val="top"/>
+          </w:tcPr>
+          <w:p>
+            <w:pPr>
+              <w:widowControl w:val="0"/>
+              <w:spacing w:line="240" w:lineRule="auto"/>
+              <w:rPr/>
+            </w:pPr>
+            <w:r>
+              <w:rPr>
+                <w:rtl w:val="0"/>
+              </w:rPr>
+              <w:t xml:space="preserve">Description</w:t>
+            </w:r>
+          </w:p>
+        </w:tc>
+        <w:tc>
+          <w:tcPr>
+            <w:shd w:fill="auto" w:val="clear"/>
+            <w:tcMar>
+              <w:top w:w="100.0" w:type="dxa"/>
+              <w:left w:w="100.0" w:type="dxa"/>
+              <w:bottom w:w="100.0" w:type="dxa"/>
+              <w:right w:w="100.0" w:type="dxa"/>
+            </w:tcMar>
+            <w:vAlign w:val="top"/>
+          </w:tcPr>
+          <w:p>
+            <w:pPr>
+              <w:widowControl w:val="0"/>
+              <w:spacing w:line="240" w:lineRule="auto"/>
+              <w:rPr/>
+            </w:pPr>
+            <w:r>
+              <w:rPr>
+                <w:rtl w:val="0"/>
+              </w:rPr>
+              <w:t xml:space="preserve">There were no signs of maliciousness on the scanned device.</w:t>
+            </w:r>
+          </w:p>
+        </w:tc>
+      </w:tr>
+      <w:tr>
+        <w:tc>
+          <w:tcPr>
+            <w:shd w:fill="cccccc" w:val="clear"/>
+            <w:tcMar>
+              <w:top w:w="100.0" w:type="dxa"/>
+              <w:left w:w="100.0" w:type="dxa"/>
+              <w:bottom w:w="100.0" w:type="dxa"/>
+              <w:right w:w="100.0" w:type="dxa"/>
+            </w:tcMar>
+            <w:vAlign w:val="top"/>
+          </w:tcPr>
+          <w:p>
+            <w:pPr>
+              <w:widowControl w:val="0"/>
+              <w:spacing w:line="240" w:lineRule="auto"/>
+              <w:rPr/>
+            </w:pPr>
+            <w:r>
+              <w:rPr>
+                <w:rtl w:val="0"/>
+              </w:rPr>
+              <w:t xml:space="preserve">Primary scenario</w:t>
+            </w:r>
+          </w:p>
+        </w:tc>
+        <w:tc>
+          <w:tcPr>
+            <w:shd w:fill="auto" w:val="clear"/>
+            <w:tcMar>
+              <w:top w:w="100.0" w:type="dxa"/>
+              <w:left w:w="100.0" w:type="dxa"/>
+              <w:bottom w:w="100.0" w:type="dxa"/>
+              <w:right w:w="100.0" w:type="dxa"/>
+            </w:tcMar>
+            <w:vAlign w:val="top"/>
+          </w:tcPr>
+          <w:p>
+            <w:pPr>
+              <w:widowControl w:val="0"/>
+              <w:numPr>
+                <w:ilvl w:val="0"/>
+                <w:numId w:val="4"/>
+              </w:numPr>
+              <w:spacing w:line="240" w:lineRule="auto"/>
+              <w:ind w:left="720" w:hanging="360"/>
+              <w:rPr>
+                <w:u w:val="none"/>
+              </w:rPr>
+            </w:pPr>
+            <w:r>
+              <w:rPr>
+                <w:rtl w:val="0"/>
+              </w:rPr>
+              <w:t xml:space="preserve">User inserts their device into USafeB</w:t>
+            </w:r>
+          </w:p>
+          <w:p>
+            <w:pPr>
+              <w:widowControl w:val="0"/>
+              <w:numPr>
+                <w:ilvl w:val="0"/>
+                <w:numId w:val="4"/>
+              </w:numPr>
+              <w:spacing w:line="240" w:lineRule="auto"/>
+              <w:ind w:left="720" w:hanging="360"/>
+              <w:rPr>
+                <w:u w:val="none"/>
+              </w:rPr>
+            </w:pPr>
+            <w:r>
+              <w:rPr>
+                <w:rtl w:val="0"/>
+              </w:rPr>
+              <w:t xml:space="preserve">After the scanning process, the device is declared unsafe.</w:t>
+            </w:r>
+          </w:p>
+          <w:p>
+            <w:pPr>
+              <w:widowControl w:val="0"/>
+              <w:numPr>
+                <w:ilvl w:val="0"/>
+                <w:numId w:val="4"/>
+              </w:numPr>
+              <w:spacing w:line="240" w:lineRule="auto"/>
+              <w:ind w:left="720" w:hanging="360"/>
+              <w:rPr>
+                <w:u w:val="none"/>
+              </w:rPr>
+            </w:pPr>
+            <w:r>
+              <w:rPr>
+                <w:rtl w:val="0"/>
+              </w:rPr>
+              <w:t xml:space="preserve">Data is not forwarded to the host device.</w:t>
+            </w:r>
+          </w:p>
+        </w:tc>
+      </w:tr>
+    </w:tbl>
+    <w:p>
+      <w:pPr>
+        <w:rPr/>
+      </w:pPr>
+      <w:r>
+        <w:rPr>
+          <w:rtl w:val="0"/>
+        </w:rPr>
+      </w:r>
+    </w:p>
+    <w:p>
+      <w:pPr>
+        <w:rPr/>
+      </w:pPr>
+      <w:r>
+        <w:rPr>
+          <w:rtl w:val="0"/>
+        </w:rPr>
+      </w:r>
+    </w:p>
+    <w:p>
+      <w:pPr>
+        <w:rPr/>
+      </w:pPr>
+      <w:r>
+        <w:rPr>
+          <w:rtl w:val="0"/>
+        </w:rPr>
+      </w:r>
+    </w:p>
+    <w:p>
+      <w:pPr>
+        <w:pStyle w:val="Heading3"/>
+        <w:rPr/>
+      </w:pPr>
+      <w:bookmarkStart w:colFirst="0" w:colLast="0" w:name="_ah5pcjckc9cf" w:id="17"/>
+      <w:bookmarkEnd w:id="17"/>
+      <w:r>
+        <w:rPr>
+          <w:rtl w:val="0"/>
+        </w:rPr>
+        <w:t xml:space="preserve">3.6.4 Extracting unmalicious files from a rejected device</w:t>
+      </w:r>
+    </w:p>
+    <w:tbl>
+      <w:tblPr>
+        <w:tblStyle w:val="Table7"/>
+        <w:tblW w:w="9360.0" w:type="dxa"/>
+        <w:jc w:val="left"/>
+        <w:tblInd w:w="100.0" w:type="pct"/>
+        <w:tblBorders>
+          <w:top w:color="000000" w:space="0" w:sz="8" w:val="single"/>
+          <w:left w:color="000000" w:space="0" w:sz="8" w:val="single"/>
+          <w:bottom w:color="000000" w:space="0" w:sz="8" w:val="single"/>
+          <w:right w:color="000000" w:space="0" w:sz="8" w:val="single"/>
+          <w:insideH w:color="000000" w:space="0" w:sz="8" w:val="single"/>
+          <w:insideV w:color="000000" w:space="0" w:sz="8" w:val="single"/>
+        </w:tblBorders>
+        <w:tblLayout w:type="fixed"/>
+        <w:tblLook w:val="0600"/>
+      </w:tblPr>
+      <w:tblGrid>
+        <w:gridCol w:w="2205"/>
+        <w:gridCol w:w="7155"/>
+        <w:tblGridChange w:id="0">
+          <w:tblGrid>
+            <w:gridCol w:w="2205"/>
+            <w:gridCol w:w="7155"/>
+          </w:tblGrid>
+        </w:tblGridChange>
+      </w:tblGrid>
+      <w:tr>
+        <w:tc>
+          <w:tcPr>
+            <w:shd w:fill="cccccc" w:val="clear"/>
+            <w:tcMar>
+              <w:top w:w="100.0" w:type="dxa"/>
+              <w:left w:w="100.0" w:type="dxa"/>
+              <w:bottom w:w="100.0" w:type="dxa"/>
+              <w:right w:w="100.0" w:type="dxa"/>
+            </w:tcMar>
+            <w:vAlign w:val="top"/>
+          </w:tcPr>
+          <w:p>
+            <w:pPr>
+              <w:widowControl w:val="0"/>
+              <w:spacing w:line="240" w:lineRule="auto"/>
+              <w:rPr/>
+            </w:pPr>
+            <w:r>
+              <w:rPr>
+                <w:rtl w:val="0"/>
+              </w:rPr>
+              <w:t xml:space="preserve">Use case ID</w:t>
+            </w:r>
+          </w:p>
+        </w:tc>
+        <w:tc>
+          <w:tcPr>
+            <w:shd w:fill="auto" w:val="clear"/>
+            <w:tcMar>
+              <w:top w:w="100.0" w:type="dxa"/>
+              <w:left w:w="100.0" w:type="dxa"/>
+              <w:bottom w:w="100.0" w:type="dxa"/>
+              <w:right w:w="100.0" w:type="dxa"/>
+            </w:tcMar>
+            <w:vAlign w:val="top"/>
+          </w:tcPr>
+          <w:p>
+            <w:pPr>
+              <w:widowControl w:val="0"/>
+              <w:spacing w:line="240" w:lineRule="auto"/>
+              <w:rPr/>
+            </w:pPr>
+            <w:r>
+              <w:rPr>
+                <w:rtl w:val="0"/>
+              </w:rPr>
+              <w:t xml:space="preserve">4</w:t>
+            </w:r>
+          </w:p>
+        </w:tc>
+      </w:tr>
+      <w:tr>
+        <w:tc>
+          <w:tcPr>
+            <w:shd w:fill="cccccc" w:val="clear"/>
+            <w:tcMar>
+              <w:top w:w="100.0" w:type="dxa"/>
+              <w:left w:w="100.0" w:type="dxa"/>
+              <w:bottom w:w="100.0" w:type="dxa"/>
+              <w:right w:w="100.0" w:type="dxa"/>
+            </w:tcMar>
+            <w:vAlign w:val="top"/>
+          </w:tcPr>
+          <w:p>
+            <w:pPr>
+              <w:widowControl w:val="0"/>
+              <w:spacing w:line="240" w:lineRule="auto"/>
+              <w:rPr/>
+            </w:pPr>
+            <w:r>
+              <w:rPr>
+                <w:rtl w:val="0"/>
+              </w:rPr>
+              <w:t xml:space="preserve">Use case identifier</w:t>
+            </w:r>
+          </w:p>
+        </w:tc>
+        <w:tc>
+          <w:tcPr>
+            <w:shd w:fill="auto" w:val="clear"/>
+            <w:tcMar>
+              <w:top w:w="100.0" w:type="dxa"/>
+              <w:left w:w="100.0" w:type="dxa"/>
+              <w:bottom w:w="100.0" w:type="dxa"/>
+              <w:right w:w="100.0" w:type="dxa"/>
+            </w:tcMar>
+            <w:vAlign w:val="top"/>
+          </w:tcPr>
+          <w:p>
+            <w:pPr>
+              <w:widowControl w:val="0"/>
+              <w:spacing w:line="240" w:lineRule="auto"/>
+              <w:rPr/>
+            </w:pPr>
+            <w:r>
+              <w:rPr>
+                <w:rtl w:val="0"/>
+              </w:rPr>
+              <w:t xml:space="preserve">Retrieval</w:t>
+            </w:r>
+          </w:p>
+        </w:tc>
+      </w:tr>
+      <w:tr>
+        <w:tc>
+          <w:tcPr>
+            <w:shd w:fill="cccccc" w:val="clear"/>
+            <w:tcMar>
+              <w:top w:w="100.0" w:type="dxa"/>
+              <w:left w:w="100.0" w:type="dxa"/>
+              <w:bottom w:w="100.0" w:type="dxa"/>
+              <w:right w:w="100.0" w:type="dxa"/>
+            </w:tcMar>
+            <w:vAlign w:val="top"/>
+          </w:tcPr>
+          <w:p>
+            <w:pPr>
+              <w:widowControl w:val="0"/>
+              <w:spacing w:line="240" w:lineRule="auto"/>
+              <w:rPr/>
+            </w:pPr>
+            <w:r>
+              <w:rPr>
+                <w:rtl w:val="0"/>
+              </w:rPr>
+              <w:t xml:space="preserve">Description</w:t>
+            </w:r>
+          </w:p>
+        </w:tc>
+        <w:tc>
+          <w:tcPr>
+            <w:shd w:fill="auto" w:val="clear"/>
+            <w:tcMar>
+              <w:top w:w="100.0" w:type="dxa"/>
+              <w:left w:w="100.0" w:type="dxa"/>
+              <w:bottom w:w="100.0" w:type="dxa"/>
+              <w:right w:w="100.0" w:type="dxa"/>
+            </w:tcMar>
+            <w:vAlign w:val="top"/>
+          </w:tcPr>
+          <w:p>
+            <w:pPr>
+              <w:widowControl w:val="0"/>
+              <w:spacing w:line="240" w:lineRule="auto"/>
+              <w:rPr/>
+            </w:pPr>
+            <w:r>
+              <w:rPr>
+                <w:rtl w:val="0"/>
+              </w:rPr>
+              <w:t xml:space="preserve">The user wishes to retrieve unmalicious data from an unsafe device.</w:t>
+            </w:r>
+          </w:p>
+        </w:tc>
+      </w:tr>
+      <w:tr>
+        <w:tc>
+          <w:tcPr>
+            <w:shd w:fill="cccccc" w:val="clear"/>
+            <w:tcMar>
+              <w:top w:w="100.0" w:type="dxa"/>
+              <w:left w:w="100.0" w:type="dxa"/>
+              <w:bottom w:w="100.0" w:type="dxa"/>
+              <w:right w:w="100.0" w:type="dxa"/>
+            </w:tcMar>
+            <w:vAlign w:val="top"/>
+          </w:tcPr>
+          <w:p>
+            <w:pPr>
+              <w:widowControl w:val="0"/>
+              <w:spacing w:line="240" w:lineRule="auto"/>
+              <w:rPr/>
+            </w:pPr>
+            <w:r>
+              <w:rPr>
+                <w:rtl w:val="0"/>
+              </w:rPr>
+              <w:t xml:space="preserve">Primary scenario</w:t>
+            </w:r>
+          </w:p>
+        </w:tc>
+        <w:tc>
+          <w:tcPr>
+            <w:shd w:fill="auto" w:val="clear"/>
+            <w:tcMar>
+              <w:top w:w="100.0" w:type="dxa"/>
+              <w:left w:w="100.0" w:type="dxa"/>
+              <w:bottom w:w="100.0" w:type="dxa"/>
+              <w:right w:w="100.0" w:type="dxa"/>
+            </w:tcMar>
+            <w:vAlign w:val="top"/>
+          </w:tcPr>
+          <w:p>
+            <w:pPr>
+              <w:widowControl w:val="0"/>
+              <w:numPr>
+                <w:ilvl w:val="0"/>
+                <w:numId w:val="10"/>
+              </w:numPr>
+              <w:spacing w:line="240" w:lineRule="auto"/>
+              <w:ind w:left="720" w:hanging="360"/>
+              <w:rPr>
+                <w:u w:val="none"/>
+              </w:rPr>
+            </w:pPr>
+            <w:r>
+              <w:rPr>
+                <w:rtl w:val="0"/>
+              </w:rPr>
+              <w:t xml:space="preserve">User inserts their device into USafeB</w:t>
+            </w:r>
+          </w:p>
+          <w:p>
+            <w:pPr>
+              <w:widowControl w:val="0"/>
+              <w:numPr>
+                <w:ilvl w:val="0"/>
+                <w:numId w:val="10"/>
+              </w:numPr>
+              <w:spacing w:line="240" w:lineRule="auto"/>
+              <w:ind w:left="720" w:hanging="360"/>
+              <w:rPr>
+                <w:u w:val="none"/>
+              </w:rPr>
+            </w:pPr>
+            <w:r>
+              <w:rPr>
+                <w:rtl w:val="0"/>
+              </w:rPr>
+              <w:t xml:space="preserve">After the scanning process, the device is declared unsafe</w:t>
+            </w:r>
+          </w:p>
+          <w:p>
+            <w:pPr>
+              <w:widowControl w:val="0"/>
+              <w:numPr>
+                <w:ilvl w:val="0"/>
+                <w:numId w:val="10"/>
+              </w:numPr>
+              <w:spacing w:line="240" w:lineRule="auto"/>
+              <w:ind w:left="720" w:hanging="360"/>
+              <w:rPr>
+                <w:u w:val="none"/>
+              </w:rPr>
+            </w:pPr>
+            <w:r>
+              <w:rPr>
+                <w:rtl w:val="0"/>
+              </w:rPr>
+              <w:t xml:space="preserve">The user decides to retrieve files that were not deemed malicious</w:t>
+            </w:r>
+          </w:p>
+          <w:p>
+            <w:pPr>
+              <w:widowControl w:val="0"/>
+              <w:numPr>
+                <w:ilvl w:val="0"/>
+                <w:numId w:val="10"/>
+              </w:numPr>
+              <w:spacing w:line="240" w:lineRule="auto"/>
+              <w:ind w:left="720" w:hanging="360"/>
+              <w:rPr>
+                <w:u w:val="none"/>
+              </w:rPr>
+            </w:pPr>
+            <w:r>
+              <w:rPr>
+                <w:rtl w:val="0"/>
+              </w:rPr>
+              <w:t xml:space="preserve">Data is forwarded to the device, but with flagged files made inoperable.</w:t>
+            </w:r>
+          </w:p>
+        </w:tc>
+      </w:tr>
+    </w:tbl>
+    <w:p>
+      <w:pPr>
+        <w:rPr/>
+      </w:pPr>
+      <w:r>
+        <w:rPr>
+          <w:rtl w:val="0"/>
+        </w:rPr>
+      </w:r>
+    </w:p>
+    <w:p>
+      <w:pPr>
+        <w:pStyle w:val="Heading2"/>
+        <w:rPr/>
+      </w:pPr>
+      <w:bookmarkStart w:colFirst="0" w:colLast="0" w:name="_mmn8ba2fpzj8" w:id="18"/>
+      <w:bookmarkEnd w:id="18"/>
+      <w:r>
+        <w:rPr>
+          <w:b w:val="1"/>
+          <w:rtl w:val="0"/>
+        </w:rPr>
+        <w:t xml:space="preserve">3.7 Detailed Design</w:t>
+      </w:r>
+      <w:r>
+        <w:rPr>
+          <w:rtl w:val="0"/>
+        </w:rPr>
+      </w:r>
+    </w:p>
+    <w:p>
+      <w:pPr>
+        <w:pStyle w:val="Heading3"/>
+        <w:rPr/>
+      </w:pPr>
+      <w:bookmarkStart w:colFirst="0" w:colLast="0" w:name="_tgktcj5zae7m" w:id="19"/>
+      <w:bookmarkEnd w:id="19"/>
+      <w:r>
+        <w:rPr>
+          <w:rtl w:val="0"/>
+        </w:rPr>
+        <w:t xml:space="preserve">3.7.1 Hardware design</w:t>
+      </w:r>
+      <w:r>
+        <w:rPr>
+          <w:rtl w:val="0"/>
+        </w:rPr>
+      </w:r>
+    </w:p>
+    <w:p>
+      <w:pPr>
+        <w:jc w:val="center"/>
+        <w:rPr/>
+      </w:pPr>
+      <w:r>
+        <w:rPr/>
+        <w:drawing>
+          <wp:inline distB="114300" distT="114300" distL="114300" distR="114300">
+            <wp:extent cx="5943600" cy="2997200"/>
+            <wp:effectExtent b="0" l="0" r="0" t="0"/>
+            <wp:docPr id="2" name="image1.png"/>
+            <a:graphic>
+              <a:graphicData uri="http://schemas.openxmlformats.org/drawingml/2006/picture">
+                <pic:pic>
+                  <pic:nvPicPr>
+                    <pic:cNvPr id="0" name="image1.png"/>
+                    <pic:cNvPicPr preferRelativeResize="0"/>
+                  </pic:nvPicPr>
+                  <pic:blipFill>
+                    <a:blip r:embed="rId7"/>
+                    <a:srcRect b="0" l="0" r="0" t="0"/>
+                    <a:stretch>
+                      <a:fillRect/>
+                    </a:stretch>
+                  </pic:blipFill>
+                  <pic:spPr>
+                    <a:xfrm>
+                      <a:off x="0" y="0"/>
+                      <a:ext cx="5943600" cy="2997200"/>
+                    </a:xfrm>
+                    <a:prstGeom prst="rect"/>
+                    <a:ln/>
+                  </pic:spPr>
+                </pic:pic>
+              </a:graphicData>
+            </a:graphic>
+          </wp:inline>
+        </w:drawing>
+      </w:r>
+      <w:r>
+        <w:rPr>
+          <w:rtl w:val="0"/>
+        </w:rPr>
+      </w:r>
+    </w:p>
+    <w:p>
+      <w:pPr>
+        <w:jc w:val="center"/>
+        <w:rPr>
+          <w:sz w:val="20"/>
+          <w:szCs w:val="20"/>
+        </w:rPr>
+      </w:pPr>
+      <w:r>
+        <w:rPr>
+          <w:sz w:val="20"/>
+          <w:szCs w:val="20"/>
+          <w:rtl w:val="0"/>
+        </w:rPr>
+        <w:t xml:space="preserve">(Figure 3.2. Physical design of USafeB)</w:t>
+      </w:r>
+    </w:p>
+    <w:p>
+      <w:pPr>
+        <w:jc w:val="center"/>
+        <w:rPr>
+          <w:sz w:val="20"/>
+          <w:szCs w:val="20"/>
+        </w:rPr>
+      </w:pPr>
+      <w:r>
+        <w:rPr>
+          <w:rtl w:val="0"/>
+        </w:rPr>
+      </w:r>
+    </w:p>
+    <w:p>
+      <w:pPr>
+        <w:rPr>
+          <w:sz w:val="20"/>
+          <w:szCs w:val="20"/>
+        </w:rPr>
+      </w:pPr>
+      <w:r>
+        <w:rPr>
+          <w:sz w:val="20"/>
+          <w:szCs w:val="20"/>
+          <w:rtl w:val="0"/>
+        </w:rPr>
+        <w:t xml:space="preserve">Figure 3.2 outlines the physical hardware design of USafeB. The circuit fulfills the goals described in Section 3.2 by disallowing the physical wires connecting the USB drive to the host from reaching its destination until it’s allowed by the Pi-based software controller.</w:t>
+      </w:r>
+    </w:p>
+    <w:p>
+      <w:pPr>
+        <w:rPr>
+          <w:sz w:val="20"/>
+          <w:szCs w:val="20"/>
+        </w:rPr>
+      </w:pPr>
+      <w:r>
+        <w:rPr>
+          <w:rtl w:val="0"/>
+        </w:rPr>
+      </w:r>
+    </w:p>
+    <w:p>
+      <w:pPr>
+        <w:rPr>
+          <w:sz w:val="20"/>
+          <w:szCs w:val="20"/>
+        </w:rPr>
+      </w:pPr>
+      <w:r>
+        <w:rPr>
+          <w:sz w:val="20"/>
+          <w:szCs w:val="20"/>
+          <w:rtl w:val="0"/>
+        </w:rPr>
+        <w:t xml:space="preserve">At first the USB flash drive power lines are directly connected to the Raspberry PI and the data lines are connected through the 2-channel relay module which is controlled by the raspberry PI. At the second stage, a branch is taken from the USB flash drive to the 4-channel relay board controlled by the Raspberry Pi which is connected to the Host machine.</w:t>
+      </w:r>
+    </w:p>
+    <w:p>
+      <w:pPr>
+        <w:rPr>
+          <w:sz w:val="20"/>
+          <w:szCs w:val="20"/>
+        </w:rPr>
+      </w:pPr>
+      <w:r>
+        <w:rPr>
+          <w:rtl w:val="0"/>
+        </w:rPr>
+      </w:r>
+    </w:p>
+    <w:p>
+      <w:pPr>
+        <w:rPr>
+          <w:sz w:val="20"/>
+          <w:szCs w:val="20"/>
+        </w:rPr>
+      </w:pPr>
+      <w:r>
+        <w:rPr>
+          <w:sz w:val="20"/>
+          <w:szCs w:val="20"/>
+          <w:rtl w:val="0"/>
+        </w:rPr>
+        <w:t xml:space="preserve">The relaying mechanism is as follows:</w:t>
+      </w:r>
+    </w:p>
+    <w:p>
+      <w:pPr>
+        <w:rPr>
+          <w:sz w:val="20"/>
+          <w:szCs w:val="20"/>
+        </w:rPr>
+      </w:pPr>
+      <w:r>
+        <w:rPr>
+          <w:rtl w:val="0"/>
+        </w:rPr>
+      </w:r>
+    </w:p>
+    <w:p>
+      <w:pPr>
+        <w:numPr>
+          <w:ilvl w:val="0"/>
+          <w:numId w:val="5"/>
+        </w:numPr>
+        <w:ind w:left="720" w:hanging="360"/>
+        <w:rPr>
+          <w:sz w:val="20"/>
+          <w:szCs w:val="20"/>
+          <w:u w:val="none"/>
+        </w:rPr>
+      </w:pPr>
+      <w:r>
+        <w:rPr>
+          <w:sz w:val="20"/>
+          <w:szCs w:val="20"/>
+          <w:rtl w:val="0"/>
+        </w:rPr>
+        <w:t xml:space="preserve">When the USB device is attached to the USB slot the Raspberry PI opens the switch of the 2-channel relay module allowing the flow of data from the USB flash drive to the Raspberry PI</w:t>
+      </w:r>
+    </w:p>
+    <w:p>
+      <w:pPr>
+        <w:numPr>
+          <w:ilvl w:val="0"/>
+          <w:numId w:val="5"/>
+        </w:numPr>
+        <w:ind w:left="720" w:hanging="360"/>
+        <w:rPr>
+          <w:sz w:val="20"/>
+          <w:szCs w:val="20"/>
+          <w:u w:val="none"/>
+        </w:rPr>
+      </w:pPr>
+      <w:r>
+        <w:rPr>
+          <w:sz w:val="20"/>
+          <w:szCs w:val="20"/>
+          <w:rtl w:val="0"/>
+        </w:rPr>
+        <w:t xml:space="preserve">Further profiling and analysis is done onto the USB flash drive executing the USafeB functions</w:t>
+      </w:r>
+    </w:p>
+    <w:p>
+      <w:pPr>
+        <w:numPr>
+          <w:ilvl w:val="0"/>
+          <w:numId w:val="5"/>
+        </w:numPr>
+        <w:ind w:left="720" w:hanging="360"/>
+        <w:rPr>
+          <w:sz w:val="20"/>
+          <w:szCs w:val="20"/>
+          <w:u w:val="none"/>
+        </w:rPr>
+      </w:pPr>
+      <w:r>
+        <w:rPr>
+          <w:sz w:val="20"/>
+          <w:szCs w:val="20"/>
+          <w:rtl w:val="0"/>
+        </w:rPr>
+        <w:t xml:space="preserve">The resulting state is one of two based on whether the USB flash drive is flagged safe or malicious:</w:t>
+      </w:r>
+    </w:p>
+    <w:p>
+      <w:pPr>
+        <w:numPr>
+          <w:ilvl w:val="0"/>
+          <w:numId w:val="3"/>
+        </w:numPr>
+        <w:ind w:left="1440" w:hanging="360"/>
+        <w:rPr>
+          <w:sz w:val="20"/>
+          <w:szCs w:val="20"/>
+          <w:u w:val="none"/>
+        </w:rPr>
+      </w:pPr>
+      <w:r>
+        <w:rPr>
+          <w:sz w:val="20"/>
+          <w:szCs w:val="20"/>
+          <w:rtl w:val="0"/>
+        </w:rPr>
+        <w:t xml:space="preserve">Safe case: The Raspberry PI closes the switch of the 2-channel relay board and opens the channel relay board allowing the data flow from USB device to the host machine while disabling the route of the USB flash drive to the Pi-based controller.</w:t>
+      </w:r>
+    </w:p>
+    <w:p>
+      <w:pPr>
+        <w:numPr>
+          <w:ilvl w:val="0"/>
+          <w:numId w:val="3"/>
+        </w:numPr>
+        <w:ind w:left="1440" w:hanging="360"/>
+        <w:rPr>
+          <w:sz w:val="20"/>
+          <w:szCs w:val="20"/>
+          <w:u w:val="none"/>
+        </w:rPr>
+      </w:pPr>
+      <w:r>
+        <w:rPr>
+          <w:sz w:val="20"/>
+          <w:szCs w:val="20"/>
+          <w:rtl w:val="0"/>
+        </w:rPr>
+        <w:t xml:space="preserve">Malicious case: The raspberry PI blacklists the device and closes the switches of both relay modules disabling all routes of the USB flash device, disallowing further connectivity.</w:t>
+      </w:r>
+    </w:p>
+    <w:p>
+      <w:pPr>
+        <w:rPr>
+          <w:sz w:val="20"/>
+          <w:szCs w:val="20"/>
+        </w:rPr>
+      </w:pPr>
+      <w:r>
+        <w:rPr>
+          <w:rtl w:val="0"/>
+        </w:rPr>
+      </w:r>
+    </w:p>
+    <w:p>
+      <w:pPr>
+        <w:rPr>
+          <w:sz w:val="20"/>
+          <w:szCs w:val="20"/>
+        </w:rPr>
+      </w:pPr>
+      <w:r>
+        <w:rPr>
+          <w:rtl w:val="0"/>
+        </w:rPr>
+      </w:r>
+    </w:p>
+    <w:p>
+      <w:pPr>
+        <w:pStyle w:val="Heading3"/>
+        <w:rPr/>
+      </w:pPr>
+      <w:bookmarkStart w:colFirst="0" w:colLast="0" w:name="_entyfj3usva8" w:id="20"/>
+      <w:bookmarkEnd w:id="20"/>
+      <w:r>
+        <w:rPr>
+          <w:rtl w:val="0"/>
+        </w:rPr>
+        <w:t xml:space="preserve">3.7.2 Software design</w:t>
+      </w:r>
+      <w:r>
+        <w:rPr>
+          <w:rtl w:val="0"/>
+        </w:rPr>
+      </w:r>
+    </w:p>
+    <w:p>
+      <w:pPr>
+        <w:pStyle w:val="Heading2"/>
+        <w:rPr>
+          <w:b w:val="1"/>
+        </w:rPr>
+      </w:pPr>
+      <w:bookmarkStart w:colFirst="0" w:colLast="0" w:name="_gphatwppc4t6" w:id="21"/>
+      <w:bookmarkEnd w:id="21"/>
+      <w:r>
+        <w:rPr>
+          <w:b w:val="1"/>
+          <w:rtl w:val="0"/>
+        </w:rPr>
+        <w:t xml:space="preserve">3.8 Conclusion</w:t>
+      </w:r>
+    </w:p>
+    <w:p>
+      <w:pPr>
+        <w:rPr/>
+      </w:pPr>
+      <w:r>
+        <w:rPr>
+          <w:rtl w:val="0"/>
+        </w:rPr>
+        <w:t xml:space="preserve">The previous sections should have given the reader the awareness necessary to follow through with the implementation details of the following chapter. The project’s overall form was outlined along with the key considerations shadowing it, use-cases were presented as well as an illustration of its architecture and detailed designs. The upcoming chapters will deal with the realization, findings and performance evaluation of the requirements outlined above.</w:t>
       </w:r>
       <w:r>
         <w:rPr>
@@ -3312,7 +5463,7 @@
       </w:r>
     </w:p>
     <w:sectPr>
-      <w:headerReference r:id="rId7" w:type="default"/>
+      <w:headerReference r:id="rId8" w:type="default"/>
       <w:pgSz w:h="15840" w:w="12240"/>
       <w:pgMar w:bottom="1440" w:top="1440" w:left="1440" w:right="1440" w:header="720" w:footer="720"/>
       <w:pgNumType w:start="1"/>
@@ -3341,8 +5492,8 @@
   <w:abstractNum w:abstractNumId="1">
     <w:lvl w:ilvl="0">
       <w:start w:val="1"/>
-      <w:numFmt w:val="bullet"/>
-      <w:lvlText w:val="●"/>
+      <w:numFmt w:val="decimal"/>
+      <w:lvlText w:val="%1."/>
       <w:lvlJc w:val="left"/>
       <w:pPr>
         <w:ind w:left="720" w:hanging="360"/>
@@ -3353,8 +5504,8 @@
     </w:lvl>
     <w:lvl w:ilvl="1">
       <w:start w:val="1"/>
-      <w:numFmt w:val="bullet"/>
-      <w:lvlText w:val="○"/>
+      <w:numFmt w:val="lowerLetter"/>
+      <w:lvlText w:val="%2."/>
       <w:lvlJc w:val="left"/>
       <w:pPr>
         <w:ind w:left="1440" w:hanging="360"/>
@@ -3365,9 +5516,9 @@
     </w:lvl>
     <w:lvl w:ilvl="2">
       <w:start w:val="1"/>
-      <w:numFmt w:val="bullet"/>
-      <w:lvlText w:val="■"/>
-      <w:lvlJc w:val="left"/>
+      <w:numFmt w:val="lowerRoman"/>
+      <w:lvlText w:val="%3."/>
+      <w:lvlJc w:val="right"/>
       <w:pPr>
         <w:ind w:left="2160" w:hanging="360"/>
       </w:pPr>
@@ -3377,8 +5528,8 @@
     </w:lvl>
     <w:lvl w:ilvl="3">
       <w:start w:val="1"/>
-      <w:numFmt w:val="bullet"/>
-      <w:lvlText w:val="●"/>
+      <w:numFmt w:val="decimal"/>
+      <w:lvlText w:val="%4."/>
       <w:lvlJc w:val="left"/>
       <w:pPr>
         <w:ind w:left="2880" w:hanging="360"/>
@@ -3389,8 +5540,8 @@
     </w:lvl>
     <w:lvl w:ilvl="4">
       <w:start w:val="1"/>
-      <w:numFmt w:val="bullet"/>
-      <w:lvlText w:val="○"/>
+      <w:numFmt w:val="lowerLetter"/>
+      <w:lvlText w:val="%5."/>
       <w:lvlJc w:val="left"/>
       <w:pPr>
         <w:ind w:left="3600" w:hanging="360"/>
@@ -3401,9 +5552,9 @@
     </w:lvl>
     <w:lvl w:ilvl="5">
       <w:start w:val="1"/>
-      <w:numFmt w:val="bullet"/>
-      <w:lvlText w:val="■"/>
-      <w:lvlJc w:val="left"/>
+      <w:numFmt w:val="lowerRoman"/>
+      <w:lvlText w:val="%6."/>
+      <w:lvlJc w:val="right"/>
       <w:pPr>
         <w:ind w:left="4320" w:hanging="360"/>
       </w:pPr>
@@ -3413,8 +5564,8 @@
     </w:lvl>
     <w:lvl w:ilvl="6">
       <w:start w:val="1"/>
-      <w:numFmt w:val="bullet"/>
-      <w:lvlText w:val="●"/>
+      <w:numFmt w:val="decimal"/>
+      <w:lvlText w:val="%7."/>
       <w:lvlJc w:val="left"/>
       <w:pPr>
         <w:ind w:left="5040" w:hanging="360"/>
@@ -3425,8 +5576,8 @@
     </w:lvl>
     <w:lvl w:ilvl="7">
       <w:start w:val="1"/>
-      <w:numFmt w:val="bullet"/>
-      <w:lvlText w:val="○"/>
+      <w:numFmt w:val="lowerLetter"/>
+      <w:lvlText w:val="%8."/>
       <w:lvlJc w:val="left"/>
       <w:pPr>
         <w:ind w:left="5760" w:hanging="360"/>
@@ -3437,9 +5588,9 @@
     </w:lvl>
     <w:lvl w:ilvl="8">
       <w:start w:val="1"/>
-      <w:numFmt w:val="bullet"/>
-      <w:lvlText w:val="■"/>
-      <w:lvlJc w:val="left"/>
+      <w:numFmt w:val="lowerRoman"/>
+      <w:lvlText w:val="%9."/>
+      <w:lvlJc w:val="right"/>
       <w:pPr>
         <w:ind w:left="6480" w:hanging="360"/>
       </w:pPr>
@@ -3565,7 +5716,7 @@
       <w:lvlText w:val="●"/>
       <w:lvlJc w:val="left"/>
       <w:pPr>
-        <w:ind w:left="720" w:hanging="360"/>
+        <w:ind w:left="1440" w:hanging="360"/>
       </w:pPr>
       <w:rPr>
         <w:u w:val="none"/>
@@ -3577,7 +5728,7 @@
       <w:lvlText w:val="○"/>
       <w:lvlJc w:val="left"/>
       <w:pPr>
-        <w:ind w:left="1440" w:hanging="360"/>
+        <w:ind w:left="2160" w:hanging="360"/>
       </w:pPr>
       <w:rPr>
         <w:u w:val="none"/>
@@ -3589,7 +5740,7 @@
       <w:lvlText w:val="■"/>
       <w:lvlJc w:val="left"/>
       <w:pPr>
-        <w:ind w:left="2160" w:hanging="360"/>
+        <w:ind w:left="2880" w:hanging="360"/>
       </w:pPr>
       <w:rPr>
         <w:u w:val="none"/>
@@ -3601,7 +5752,7 @@
       <w:lvlText w:val="●"/>
       <w:lvlJc w:val="left"/>
       <w:pPr>
-        <w:ind w:left="2880" w:hanging="360"/>
+        <w:ind w:left="3600" w:hanging="360"/>
       </w:pPr>
       <w:rPr>
         <w:u w:val="none"/>
@@ -3613,7 +5764,7 @@
       <w:lvlText w:val="○"/>
       <w:lvlJc w:val="left"/>
       <w:pPr>
-        <w:ind w:left="3600" w:hanging="360"/>
+        <w:ind w:left="4320" w:hanging="360"/>
       </w:pPr>
       <w:rPr>
         <w:u w:val="none"/>
@@ -3625,7 +5776,7 @@
       <w:lvlText w:val="■"/>
       <w:lvlJc w:val="left"/>
       <w:pPr>
-        <w:ind w:left="4320" w:hanging="360"/>
+        <w:ind w:left="5040" w:hanging="360"/>
       </w:pPr>
       <w:rPr>
         <w:u w:val="none"/>
@@ -3637,7 +5788,7 @@
       <w:lvlText w:val="●"/>
       <w:lvlJc w:val="left"/>
       <w:pPr>
-        <w:ind w:left="5040" w:hanging="360"/>
+        <w:ind w:left="5760" w:hanging="360"/>
       </w:pPr>
       <w:rPr>
         <w:u w:val="none"/>
@@ -3649,7 +5800,7 @@
       <w:lvlText w:val="○"/>
       <w:lvlJc w:val="left"/>
       <w:pPr>
-        <w:ind w:left="5760" w:hanging="360"/>
+        <w:ind w:left="6480" w:hanging="360"/>
       </w:pPr>
       <w:rPr>
         <w:u w:val="none"/>
@@ -3660,6 +5811,886 @@
       <w:numFmt w:val="bullet"/>
       <w:lvlText w:val="■"/>
       <w:lvlJc w:val="left"/>
+      <w:pPr>
+        <w:ind w:left="7200" w:hanging="360"/>
+      </w:pPr>
+      <w:rPr>
+        <w:u w:val="none"/>
+      </w:rPr>
+    </w:lvl>
+  </w:abstractNum>
+  <w:abstractNum w:abstractNumId="4">
+    <w:lvl w:ilvl="0">
+      <w:start w:val="1"/>
+      <w:numFmt w:val="decimal"/>
+      <w:lvlText w:val="%1."/>
+      <w:lvlJc w:val="left"/>
+      <w:pPr>
+        <w:ind w:left="720" w:hanging="360"/>
+      </w:pPr>
+      <w:rPr>
+        <w:u w:val="none"/>
+      </w:rPr>
+    </w:lvl>
+    <w:lvl w:ilvl="1">
+      <w:start w:val="1"/>
+      <w:numFmt w:val="lowerLetter"/>
+      <w:lvlText w:val="%2."/>
+      <w:lvlJc w:val="left"/>
+      <w:pPr>
+        <w:ind w:left="1440" w:hanging="360"/>
+      </w:pPr>
+      <w:rPr>
+        <w:u w:val="none"/>
+      </w:rPr>
+    </w:lvl>
+    <w:lvl w:ilvl="2">
+      <w:start w:val="1"/>
+      <w:numFmt w:val="lowerRoman"/>
+      <w:lvlText w:val="%3."/>
+      <w:lvlJc w:val="right"/>
+      <w:pPr>
+        <w:ind w:left="2160" w:hanging="360"/>
+      </w:pPr>
+      <w:rPr>
+        <w:u w:val="none"/>
+      </w:rPr>
+    </w:lvl>
+    <w:lvl w:ilvl="3">
+      <w:start w:val="1"/>
+      <w:numFmt w:val="decimal"/>
+      <w:lvlText w:val="%4."/>
+      <w:lvlJc w:val="left"/>
+      <w:pPr>
+        <w:ind w:left="2880" w:hanging="360"/>
+      </w:pPr>
+      <w:rPr>
+        <w:u w:val="none"/>
+      </w:rPr>
+    </w:lvl>
+    <w:lvl w:ilvl="4">
+      <w:start w:val="1"/>
+      <w:numFmt w:val="lowerLetter"/>
+      <w:lvlText w:val="%5."/>
+      <w:lvlJc w:val="left"/>
+      <w:pPr>
+        <w:ind w:left="3600" w:hanging="360"/>
+      </w:pPr>
+      <w:rPr>
+        <w:u w:val="none"/>
+      </w:rPr>
+    </w:lvl>
+    <w:lvl w:ilvl="5">
+      <w:start w:val="1"/>
+      <w:numFmt w:val="lowerRoman"/>
+      <w:lvlText w:val="%6."/>
+      <w:lvlJc w:val="right"/>
+      <w:pPr>
+        <w:ind w:left="4320" w:hanging="360"/>
+      </w:pPr>
+      <w:rPr>
+        <w:u w:val="none"/>
+      </w:rPr>
+    </w:lvl>
+    <w:lvl w:ilvl="6">
+      <w:start w:val="1"/>
+      <w:numFmt w:val="decimal"/>
+      <w:lvlText w:val="%7."/>
+      <w:lvlJc w:val="left"/>
+      <w:pPr>
+        <w:ind w:left="5040" w:hanging="360"/>
+      </w:pPr>
+      <w:rPr>
+        <w:u w:val="none"/>
+      </w:rPr>
+    </w:lvl>
+    <w:lvl w:ilvl="7">
+      <w:start w:val="1"/>
+      <w:numFmt w:val="lowerLetter"/>
+      <w:lvlText w:val="%8."/>
+      <w:lvlJc w:val="left"/>
+      <w:pPr>
+        <w:ind w:left="5760" w:hanging="360"/>
+      </w:pPr>
+      <w:rPr>
+        <w:u w:val="none"/>
+      </w:rPr>
+    </w:lvl>
+    <w:lvl w:ilvl="8">
+      <w:start w:val="1"/>
+      <w:numFmt w:val="lowerRoman"/>
+      <w:lvlText w:val="%9."/>
+      <w:lvlJc w:val="right"/>
+      <w:pPr>
+        <w:ind w:left="6480" w:hanging="360"/>
+      </w:pPr>
+      <w:rPr>
+        <w:u w:val="none"/>
+      </w:rPr>
+    </w:lvl>
+  </w:abstractNum>
+  <w:abstractNum w:abstractNumId="5">
+    <w:lvl w:ilvl="0">
+      <w:start w:val="1"/>
+      <w:numFmt w:val="decimal"/>
+      <w:lvlText w:val="%1."/>
+      <w:lvlJc w:val="left"/>
+      <w:pPr>
+        <w:ind w:left="720" w:hanging="360"/>
+      </w:pPr>
+      <w:rPr>
+        <w:u w:val="none"/>
+      </w:rPr>
+    </w:lvl>
+    <w:lvl w:ilvl="1">
+      <w:start w:val="1"/>
+      <w:numFmt w:val="lowerLetter"/>
+      <w:lvlText w:val="%2."/>
+      <w:lvlJc w:val="left"/>
+      <w:pPr>
+        <w:ind w:left="1440" w:hanging="360"/>
+      </w:pPr>
+      <w:rPr>
+        <w:u w:val="none"/>
+      </w:rPr>
+    </w:lvl>
+    <w:lvl w:ilvl="2">
+      <w:start w:val="1"/>
+      <w:numFmt w:val="lowerRoman"/>
+      <w:lvlText w:val="%3."/>
+      <w:lvlJc w:val="right"/>
+      <w:pPr>
+        <w:ind w:left="2160" w:hanging="360"/>
+      </w:pPr>
+      <w:rPr>
+        <w:u w:val="none"/>
+      </w:rPr>
+    </w:lvl>
+    <w:lvl w:ilvl="3">
+      <w:start w:val="1"/>
+      <w:numFmt w:val="decimal"/>
+      <w:lvlText w:val="%4."/>
+      <w:lvlJc w:val="left"/>
+      <w:pPr>
+        <w:ind w:left="2880" w:hanging="360"/>
+      </w:pPr>
+      <w:rPr>
+        <w:u w:val="none"/>
+      </w:rPr>
+    </w:lvl>
+    <w:lvl w:ilvl="4">
+      <w:start w:val="1"/>
+      <w:numFmt w:val="lowerLetter"/>
+      <w:lvlText w:val="%5."/>
+      <w:lvlJc w:val="left"/>
+      <w:pPr>
+        <w:ind w:left="3600" w:hanging="360"/>
+      </w:pPr>
+      <w:rPr>
+        <w:u w:val="none"/>
+      </w:rPr>
+    </w:lvl>
+    <w:lvl w:ilvl="5">
+      <w:start w:val="1"/>
+      <w:numFmt w:val="lowerRoman"/>
+      <w:lvlText w:val="%6."/>
+      <w:lvlJc w:val="right"/>
+      <w:pPr>
+        <w:ind w:left="4320" w:hanging="360"/>
+      </w:pPr>
+      <w:rPr>
+        <w:u w:val="none"/>
+      </w:rPr>
+    </w:lvl>
+    <w:lvl w:ilvl="6">
+      <w:start w:val="1"/>
+      <w:numFmt w:val="decimal"/>
+      <w:lvlText w:val="%7."/>
+      <w:lvlJc w:val="left"/>
+      <w:pPr>
+        <w:ind w:left="5040" w:hanging="360"/>
+      </w:pPr>
+      <w:rPr>
+        <w:u w:val="none"/>
+      </w:rPr>
+    </w:lvl>
+    <w:lvl w:ilvl="7">
+      <w:start w:val="1"/>
+      <w:numFmt w:val="lowerLetter"/>
+      <w:lvlText w:val="%8."/>
+      <w:lvlJc w:val="left"/>
+      <w:pPr>
+        <w:ind w:left="5760" w:hanging="360"/>
+      </w:pPr>
+      <w:rPr>
+        <w:u w:val="none"/>
+      </w:rPr>
+    </w:lvl>
+    <w:lvl w:ilvl="8">
+      <w:start w:val="1"/>
+      <w:numFmt w:val="lowerRoman"/>
+      <w:lvlText w:val="%9."/>
+      <w:lvlJc w:val="right"/>
+      <w:pPr>
+        <w:ind w:left="6480" w:hanging="360"/>
+      </w:pPr>
+      <w:rPr>
+        <w:u w:val="none"/>
+      </w:rPr>
+    </w:lvl>
+  </w:abstractNum>
+  <w:abstractNum w:abstractNumId="6">
+    <w:lvl w:ilvl="0">
+      <w:start w:val="1"/>
+      <w:numFmt w:val="decimal"/>
+      <w:lvlText w:val="%1."/>
+      <w:lvlJc w:val="left"/>
+      <w:pPr>
+        <w:ind w:left="720" w:hanging="360"/>
+      </w:pPr>
+      <w:rPr>
+        <w:u w:val="none"/>
+      </w:rPr>
+    </w:lvl>
+    <w:lvl w:ilvl="1">
+      <w:start w:val="1"/>
+      <w:numFmt w:val="lowerLetter"/>
+      <w:lvlText w:val="%2."/>
+      <w:lvlJc w:val="left"/>
+      <w:pPr>
+        <w:ind w:left="1440" w:hanging="360"/>
+      </w:pPr>
+      <w:rPr>
+        <w:u w:val="none"/>
+      </w:rPr>
+    </w:lvl>
+    <w:lvl w:ilvl="2">
+      <w:start w:val="1"/>
+      <w:numFmt w:val="lowerRoman"/>
+      <w:lvlText w:val="%3."/>
+      <w:lvlJc w:val="right"/>
+      <w:pPr>
+        <w:ind w:left="2160" w:hanging="360"/>
+      </w:pPr>
+      <w:rPr>
+        <w:u w:val="none"/>
+      </w:rPr>
+    </w:lvl>
+    <w:lvl w:ilvl="3">
+      <w:start w:val="1"/>
+      <w:numFmt w:val="decimal"/>
+      <w:lvlText w:val="%4."/>
+      <w:lvlJc w:val="left"/>
+      <w:pPr>
+        <w:ind w:left="2880" w:hanging="360"/>
+      </w:pPr>
+      <w:rPr>
+        <w:u w:val="none"/>
+      </w:rPr>
+    </w:lvl>
+    <w:lvl w:ilvl="4">
+      <w:start w:val="1"/>
+      <w:numFmt w:val="lowerLetter"/>
+      <w:lvlText w:val="%5."/>
+      <w:lvlJc w:val="left"/>
+      <w:pPr>
+        <w:ind w:left="3600" w:hanging="360"/>
+      </w:pPr>
+      <w:rPr>
+        <w:u w:val="none"/>
+      </w:rPr>
+    </w:lvl>
+    <w:lvl w:ilvl="5">
+      <w:start w:val="1"/>
+      <w:numFmt w:val="lowerRoman"/>
+      <w:lvlText w:val="%6."/>
+      <w:lvlJc w:val="right"/>
+      <w:pPr>
+        <w:ind w:left="4320" w:hanging="360"/>
+      </w:pPr>
+      <w:rPr>
+        <w:u w:val="none"/>
+      </w:rPr>
+    </w:lvl>
+    <w:lvl w:ilvl="6">
+      <w:start w:val="1"/>
+      <w:numFmt w:val="decimal"/>
+      <w:lvlText w:val="%7."/>
+      <w:lvlJc w:val="left"/>
+      <w:pPr>
+        <w:ind w:left="5040" w:hanging="360"/>
+      </w:pPr>
+      <w:rPr>
+        <w:u w:val="none"/>
+      </w:rPr>
+    </w:lvl>
+    <w:lvl w:ilvl="7">
+      <w:start w:val="1"/>
+      <w:numFmt w:val="lowerLetter"/>
+      <w:lvlText w:val="%8."/>
+      <w:lvlJc w:val="left"/>
+      <w:pPr>
+        <w:ind w:left="5760" w:hanging="360"/>
+      </w:pPr>
+      <w:rPr>
+        <w:u w:val="none"/>
+      </w:rPr>
+    </w:lvl>
+    <w:lvl w:ilvl="8">
+      <w:start w:val="1"/>
+      <w:numFmt w:val="lowerRoman"/>
+      <w:lvlText w:val="%9."/>
+      <w:lvlJc w:val="right"/>
+      <w:pPr>
+        <w:ind w:left="6480" w:hanging="360"/>
+      </w:pPr>
+      <w:rPr>
+        <w:u w:val="none"/>
+      </w:rPr>
+    </w:lvl>
+  </w:abstractNum>
+  <w:abstractNum w:abstractNumId="7">
+    <w:lvl w:ilvl="0">
+      <w:start w:val="1"/>
+      <w:numFmt w:val="bullet"/>
+      <w:lvlText w:val="●"/>
+      <w:lvlJc w:val="left"/>
+      <w:pPr>
+        <w:ind w:left="720" w:hanging="360"/>
+      </w:pPr>
+      <w:rPr>
+        <w:u w:val="none"/>
+      </w:rPr>
+    </w:lvl>
+    <w:lvl w:ilvl="1">
+      <w:start w:val="1"/>
+      <w:numFmt w:val="bullet"/>
+      <w:lvlText w:val="○"/>
+      <w:lvlJc w:val="left"/>
+      <w:pPr>
+        <w:ind w:left="1440" w:hanging="360"/>
+      </w:pPr>
+      <w:rPr>
+        <w:u w:val="none"/>
+      </w:rPr>
+    </w:lvl>
+    <w:lvl w:ilvl="2">
+      <w:start w:val="1"/>
+      <w:numFmt w:val="bullet"/>
+      <w:lvlText w:val="■"/>
+      <w:lvlJc w:val="left"/>
+      <w:pPr>
+        <w:ind w:left="2160" w:hanging="360"/>
+      </w:pPr>
+      <w:rPr>
+        <w:u w:val="none"/>
+      </w:rPr>
+    </w:lvl>
+    <w:lvl w:ilvl="3">
+      <w:start w:val="1"/>
+      <w:numFmt w:val="bullet"/>
+      <w:lvlText w:val="●"/>
+      <w:lvlJc w:val="left"/>
+      <w:pPr>
+        <w:ind w:left="2880" w:hanging="360"/>
+      </w:pPr>
+      <w:rPr>
+        <w:u w:val="none"/>
+      </w:rPr>
+    </w:lvl>
+    <w:lvl w:ilvl="4">
+      <w:start w:val="1"/>
+      <w:numFmt w:val="bullet"/>
+      <w:lvlText w:val="○"/>
+      <w:lvlJc w:val="left"/>
+      <w:pPr>
+        <w:ind w:left="3600" w:hanging="360"/>
+      </w:pPr>
+      <w:rPr>
+        <w:u w:val="none"/>
+      </w:rPr>
+    </w:lvl>
+    <w:lvl w:ilvl="5">
+      <w:start w:val="1"/>
+      <w:numFmt w:val="bullet"/>
+      <w:lvlText w:val="■"/>
+      <w:lvlJc w:val="left"/>
+      <w:pPr>
+        <w:ind w:left="4320" w:hanging="360"/>
+      </w:pPr>
+      <w:rPr>
+        <w:u w:val="none"/>
+      </w:rPr>
+    </w:lvl>
+    <w:lvl w:ilvl="6">
+      <w:start w:val="1"/>
+      <w:numFmt w:val="bullet"/>
+      <w:lvlText w:val="●"/>
+      <w:lvlJc w:val="left"/>
+      <w:pPr>
+        <w:ind w:left="5040" w:hanging="360"/>
+      </w:pPr>
+      <w:rPr>
+        <w:u w:val="none"/>
+      </w:rPr>
+    </w:lvl>
+    <w:lvl w:ilvl="7">
+      <w:start w:val="1"/>
+      <w:numFmt w:val="bullet"/>
+      <w:lvlText w:val="○"/>
+      <w:lvlJc w:val="left"/>
+      <w:pPr>
+        <w:ind w:left="5760" w:hanging="360"/>
+      </w:pPr>
+      <w:rPr>
+        <w:u w:val="none"/>
+      </w:rPr>
+    </w:lvl>
+    <w:lvl w:ilvl="8">
+      <w:start w:val="1"/>
+      <w:numFmt w:val="bullet"/>
+      <w:lvlText w:val="■"/>
+      <w:lvlJc w:val="left"/>
+      <w:pPr>
+        <w:ind w:left="6480" w:hanging="360"/>
+      </w:pPr>
+      <w:rPr>
+        <w:u w:val="none"/>
+      </w:rPr>
+    </w:lvl>
+  </w:abstractNum>
+  <w:abstractNum w:abstractNumId="8">
+    <w:lvl w:ilvl="0">
+      <w:start w:val="1"/>
+      <w:numFmt w:val="decimal"/>
+      <w:lvlText w:val="%1."/>
+      <w:lvlJc w:val="left"/>
+      <w:pPr>
+        <w:ind w:left="720" w:hanging="360"/>
+      </w:pPr>
+      <w:rPr>
+        <w:u w:val="none"/>
+      </w:rPr>
+    </w:lvl>
+    <w:lvl w:ilvl="1">
+      <w:start w:val="1"/>
+      <w:numFmt w:val="lowerLetter"/>
+      <w:lvlText w:val="%2."/>
+      <w:lvlJc w:val="left"/>
+      <w:pPr>
+        <w:ind w:left="1440" w:hanging="360"/>
+      </w:pPr>
+      <w:rPr>
+        <w:u w:val="none"/>
+      </w:rPr>
+    </w:lvl>
+    <w:lvl w:ilvl="2">
+      <w:start w:val="1"/>
+      <w:numFmt w:val="lowerRoman"/>
+      <w:lvlText w:val="%3."/>
+      <w:lvlJc w:val="right"/>
+      <w:pPr>
+        <w:ind w:left="2160" w:hanging="360"/>
+      </w:pPr>
+      <w:rPr>
+        <w:u w:val="none"/>
+      </w:rPr>
+    </w:lvl>
+    <w:lvl w:ilvl="3">
+      <w:start w:val="1"/>
+      <w:numFmt w:val="decimal"/>
+      <w:lvlText w:val="%4."/>
+      <w:lvlJc w:val="left"/>
+      <w:pPr>
+        <w:ind w:left="2880" w:hanging="360"/>
+      </w:pPr>
+      <w:rPr>
+        <w:u w:val="none"/>
+      </w:rPr>
+    </w:lvl>
+    <w:lvl w:ilvl="4">
+      <w:start w:val="1"/>
+      <w:numFmt w:val="lowerLetter"/>
+      <w:lvlText w:val="%5."/>
+      <w:lvlJc w:val="left"/>
+      <w:pPr>
+        <w:ind w:left="3600" w:hanging="360"/>
+      </w:pPr>
+      <w:rPr>
+        <w:u w:val="none"/>
+      </w:rPr>
+    </w:lvl>
+    <w:lvl w:ilvl="5">
+      <w:start w:val="1"/>
+      <w:numFmt w:val="lowerRoman"/>
+      <w:lvlText w:val="%6."/>
+      <w:lvlJc w:val="right"/>
+      <w:pPr>
+        <w:ind w:left="4320" w:hanging="360"/>
+      </w:pPr>
+      <w:rPr>
+        <w:u w:val="none"/>
+      </w:rPr>
+    </w:lvl>
+    <w:lvl w:ilvl="6">
+      <w:start w:val="1"/>
+      <w:numFmt w:val="decimal"/>
+      <w:lvlText w:val="%7."/>
+      <w:lvlJc w:val="left"/>
+      <w:pPr>
+        <w:ind w:left="5040" w:hanging="360"/>
+      </w:pPr>
+      <w:rPr>
+        <w:u w:val="none"/>
+      </w:rPr>
+    </w:lvl>
+    <w:lvl w:ilvl="7">
+      <w:start w:val="1"/>
+      <w:numFmt w:val="lowerLetter"/>
+      <w:lvlText w:val="%8."/>
+      <w:lvlJc w:val="left"/>
+      <w:pPr>
+        <w:ind w:left="5760" w:hanging="360"/>
+      </w:pPr>
+      <w:rPr>
+        <w:u w:val="none"/>
+      </w:rPr>
+    </w:lvl>
+    <w:lvl w:ilvl="8">
+      <w:start w:val="1"/>
+      <w:numFmt w:val="lowerRoman"/>
+      <w:lvlText w:val="%9."/>
+      <w:lvlJc w:val="right"/>
+      <w:pPr>
+        <w:ind w:left="6480" w:hanging="360"/>
+      </w:pPr>
+      <w:rPr>
+        <w:u w:val="none"/>
+      </w:rPr>
+    </w:lvl>
+  </w:abstractNum>
+  <w:abstractNum w:abstractNumId="9">
+    <w:lvl w:ilvl="0">
+      <w:start w:val="1"/>
+      <w:numFmt w:val="decimal"/>
+      <w:lvlText w:val="%1."/>
+      <w:lvlJc w:val="left"/>
+      <w:pPr>
+        <w:ind w:left="720" w:hanging="360"/>
+      </w:pPr>
+      <w:rPr>
+        <w:u w:val="none"/>
+      </w:rPr>
+    </w:lvl>
+    <w:lvl w:ilvl="1">
+      <w:start w:val="1"/>
+      <w:numFmt w:val="bullet"/>
+      <w:lvlText w:val="○"/>
+      <w:lvlJc w:val="left"/>
+      <w:pPr>
+        <w:ind w:left="1440" w:hanging="360"/>
+      </w:pPr>
+      <w:rPr>
+        <w:u w:val="none"/>
+      </w:rPr>
+    </w:lvl>
+    <w:lvl w:ilvl="2">
+      <w:start w:val="1"/>
+      <w:numFmt w:val="bullet"/>
+      <w:lvlText w:val="■"/>
+      <w:lvlJc w:val="left"/>
+      <w:pPr>
+        <w:ind w:left="2160" w:hanging="360"/>
+      </w:pPr>
+      <w:rPr>
+        <w:u w:val="none"/>
+      </w:rPr>
+    </w:lvl>
+    <w:lvl w:ilvl="3">
+      <w:start w:val="1"/>
+      <w:numFmt w:val="bullet"/>
+      <w:lvlText w:val="●"/>
+      <w:lvlJc w:val="left"/>
+      <w:pPr>
+        <w:ind w:left="2880" w:hanging="360"/>
+      </w:pPr>
+      <w:rPr>
+        <w:u w:val="none"/>
+      </w:rPr>
+    </w:lvl>
+    <w:lvl w:ilvl="4">
+      <w:start w:val="1"/>
+      <w:numFmt w:val="bullet"/>
+      <w:lvlText w:val="○"/>
+      <w:lvlJc w:val="left"/>
+      <w:pPr>
+        <w:ind w:left="3600" w:hanging="360"/>
+      </w:pPr>
+      <w:rPr>
+        <w:u w:val="none"/>
+      </w:rPr>
+    </w:lvl>
+    <w:lvl w:ilvl="5">
+      <w:start w:val="1"/>
+      <w:numFmt w:val="bullet"/>
+      <w:lvlText w:val="■"/>
+      <w:lvlJc w:val="left"/>
+      <w:pPr>
+        <w:ind w:left="4320" w:hanging="360"/>
+      </w:pPr>
+      <w:rPr>
+        <w:u w:val="none"/>
+      </w:rPr>
+    </w:lvl>
+    <w:lvl w:ilvl="6">
+      <w:start w:val="1"/>
+      <w:numFmt w:val="bullet"/>
+      <w:lvlText w:val="●"/>
+      <w:lvlJc w:val="left"/>
+      <w:pPr>
+        <w:ind w:left="5040" w:hanging="360"/>
+      </w:pPr>
+      <w:rPr>
+        <w:u w:val="none"/>
+      </w:rPr>
+    </w:lvl>
+    <w:lvl w:ilvl="7">
+      <w:start w:val="1"/>
+      <w:numFmt w:val="bullet"/>
+      <w:lvlText w:val="○"/>
+      <w:lvlJc w:val="left"/>
+      <w:pPr>
+        <w:ind w:left="5760" w:hanging="360"/>
+      </w:pPr>
+      <w:rPr>
+        <w:u w:val="none"/>
+      </w:rPr>
+    </w:lvl>
+    <w:lvl w:ilvl="8">
+      <w:start w:val="1"/>
+      <w:numFmt w:val="bullet"/>
+      <w:lvlText w:val="■"/>
+      <w:lvlJc w:val="left"/>
+      <w:pPr>
+        <w:ind w:left="6480" w:hanging="360"/>
+      </w:pPr>
+      <w:rPr>
+        <w:u w:val="none"/>
+      </w:rPr>
+    </w:lvl>
+  </w:abstractNum>
+  <w:abstractNum w:abstractNumId="10">
+    <w:lvl w:ilvl="0">
+      <w:start w:val="1"/>
+      <w:numFmt w:val="decimal"/>
+      <w:lvlText w:val="%1."/>
+      <w:lvlJc w:val="left"/>
+      <w:pPr>
+        <w:ind w:left="720" w:hanging="360"/>
+      </w:pPr>
+      <w:rPr>
+        <w:u w:val="none"/>
+      </w:rPr>
+    </w:lvl>
+    <w:lvl w:ilvl="1">
+      <w:start w:val="1"/>
+      <w:numFmt w:val="lowerLetter"/>
+      <w:lvlText w:val="%2."/>
+      <w:lvlJc w:val="left"/>
+      <w:pPr>
+        <w:ind w:left="1440" w:hanging="360"/>
+      </w:pPr>
+      <w:rPr>
+        <w:u w:val="none"/>
+      </w:rPr>
+    </w:lvl>
+    <w:lvl w:ilvl="2">
+      <w:start w:val="1"/>
+      <w:numFmt w:val="lowerRoman"/>
+      <w:lvlText w:val="%3."/>
+      <w:lvlJc w:val="right"/>
+      <w:pPr>
+        <w:ind w:left="2160" w:hanging="360"/>
+      </w:pPr>
+      <w:rPr>
+        <w:u w:val="none"/>
+      </w:rPr>
+    </w:lvl>
+    <w:lvl w:ilvl="3">
+      <w:start w:val="1"/>
+      <w:numFmt w:val="decimal"/>
+      <w:lvlText w:val="%4."/>
+      <w:lvlJc w:val="left"/>
+      <w:pPr>
+        <w:ind w:left="2880" w:hanging="360"/>
+      </w:pPr>
+      <w:rPr>
+        <w:u w:val="none"/>
+      </w:rPr>
+    </w:lvl>
+    <w:lvl w:ilvl="4">
+      <w:start w:val="1"/>
+      <w:numFmt w:val="lowerLetter"/>
+      <w:lvlText w:val="%5."/>
+      <w:lvlJc w:val="left"/>
+      <w:pPr>
+        <w:ind w:left="3600" w:hanging="360"/>
+      </w:pPr>
+      <w:rPr>
+        <w:u w:val="none"/>
+      </w:rPr>
+    </w:lvl>
+    <w:lvl w:ilvl="5">
+      <w:start w:val="1"/>
+      <w:numFmt w:val="lowerRoman"/>
+      <w:lvlText w:val="%6."/>
+      <w:lvlJc w:val="right"/>
+      <w:pPr>
+        <w:ind w:left="4320" w:hanging="360"/>
+      </w:pPr>
+      <w:rPr>
+        <w:u w:val="none"/>
+      </w:rPr>
+    </w:lvl>
+    <w:lvl w:ilvl="6">
+      <w:start w:val="1"/>
+      <w:numFmt w:val="decimal"/>
+      <w:lvlText w:val="%7."/>
+      <w:lvlJc w:val="left"/>
+      <w:pPr>
+        <w:ind w:left="5040" w:hanging="360"/>
+      </w:pPr>
+      <w:rPr>
+        <w:u w:val="none"/>
+      </w:rPr>
+    </w:lvl>
+    <w:lvl w:ilvl="7">
+      <w:start w:val="1"/>
+      <w:numFmt w:val="lowerLetter"/>
+      <w:lvlText w:val="%8."/>
+      <w:lvlJc w:val="left"/>
+      <w:pPr>
+        <w:ind w:left="5760" w:hanging="360"/>
+      </w:pPr>
+      <w:rPr>
+        <w:u w:val="none"/>
+      </w:rPr>
+    </w:lvl>
+    <w:lvl w:ilvl="8">
+      <w:start w:val="1"/>
+      <w:numFmt w:val="lowerRoman"/>
+      <w:lvlText w:val="%9."/>
+      <w:lvlJc w:val="right"/>
+      <w:pPr>
+        <w:ind w:left="6480" w:hanging="360"/>
+      </w:pPr>
+      <w:rPr>
+        <w:u w:val="none"/>
+      </w:rPr>
+    </w:lvl>
+  </w:abstractNum>
+  <w:abstractNum w:abstractNumId="11">
+    <w:lvl w:ilvl="0">
+      <w:start w:val="1"/>
+      <w:numFmt w:val="decimal"/>
+      <w:lvlText w:val="%1."/>
+      <w:lvlJc w:val="left"/>
+      <w:pPr>
+        <w:ind w:left="720" w:hanging="360"/>
+      </w:pPr>
+      <w:rPr>
+        <w:u w:val="none"/>
+      </w:rPr>
+    </w:lvl>
+    <w:lvl w:ilvl="1">
+      <w:start w:val="1"/>
+      <w:numFmt w:val="lowerLetter"/>
+      <w:lvlText w:val="%2."/>
+      <w:lvlJc w:val="left"/>
+      <w:pPr>
+        <w:ind w:left="1440" w:hanging="360"/>
+      </w:pPr>
+      <w:rPr>
+        <w:u w:val="none"/>
+      </w:rPr>
+    </w:lvl>
+    <w:lvl w:ilvl="2">
+      <w:start w:val="1"/>
+      <w:numFmt w:val="lowerRoman"/>
+      <w:lvlText w:val="%3."/>
+      <w:lvlJc w:val="right"/>
+      <w:pPr>
+        <w:ind w:left="2160" w:hanging="360"/>
+      </w:pPr>
+      <w:rPr>
+        <w:u w:val="none"/>
+      </w:rPr>
+    </w:lvl>
+    <w:lvl w:ilvl="3">
+      <w:start w:val="1"/>
+      <w:numFmt w:val="decimal"/>
+      <w:lvlText w:val="%4."/>
+      <w:lvlJc w:val="left"/>
+      <w:pPr>
+        <w:ind w:left="2880" w:hanging="360"/>
+      </w:pPr>
+      <w:rPr>
+        <w:u w:val="none"/>
+      </w:rPr>
+    </w:lvl>
+    <w:lvl w:ilvl="4">
+      <w:start w:val="1"/>
+      <w:numFmt w:val="lowerLetter"/>
+      <w:lvlText w:val="%5."/>
+      <w:lvlJc w:val="left"/>
+      <w:pPr>
+        <w:ind w:left="3600" w:hanging="360"/>
+      </w:pPr>
+      <w:rPr>
+        <w:u w:val="none"/>
+      </w:rPr>
+    </w:lvl>
+    <w:lvl w:ilvl="5">
+      <w:start w:val="1"/>
+      <w:numFmt w:val="lowerRoman"/>
+      <w:lvlText w:val="%6."/>
+      <w:lvlJc w:val="right"/>
+      <w:pPr>
+        <w:ind w:left="4320" w:hanging="360"/>
+      </w:pPr>
+      <w:rPr>
+        <w:u w:val="none"/>
+      </w:rPr>
+    </w:lvl>
+    <w:lvl w:ilvl="6">
+      <w:start w:val="1"/>
+      <w:numFmt w:val="decimal"/>
+      <w:lvlText w:val="%7."/>
+      <w:lvlJc w:val="left"/>
+      <w:pPr>
+        <w:ind w:left="5040" w:hanging="360"/>
+      </w:pPr>
+      <w:rPr>
+        <w:u w:val="none"/>
+      </w:rPr>
+    </w:lvl>
+    <w:lvl w:ilvl="7">
+      <w:start w:val="1"/>
+      <w:numFmt w:val="lowerLetter"/>
+      <w:lvlText w:val="%8."/>
+      <w:lvlJc w:val="left"/>
+      <w:pPr>
+        <w:ind w:left="5760" w:hanging="360"/>
+      </w:pPr>
+      <w:rPr>
+        <w:u w:val="none"/>
+      </w:rPr>
+    </w:lvl>
+    <w:lvl w:ilvl="8">
+      <w:start w:val="1"/>
+      <w:numFmt w:val="lowerRoman"/>
+      <w:lvlText w:val="%9."/>
+      <w:lvlJc w:val="right"/>
       <w:pPr>
         <w:ind w:left="6480" w:hanging="360"/>
       </w:pPr>
@@ -3676,6 +6707,30 @@
   </w:num>
   <w:num w:numId="3">
     <w:abstractNumId w:val="3"/>
+  </w:num>
+  <w:num w:numId="4">
+    <w:abstractNumId w:val="4"/>
+  </w:num>
+  <w:num w:numId="5">
+    <w:abstractNumId w:val="5"/>
+  </w:num>
+  <w:num w:numId="6">
+    <w:abstractNumId w:val="6"/>
+  </w:num>
+  <w:num w:numId="7">
+    <w:abstractNumId w:val="7"/>
+  </w:num>
+  <w:num w:numId="8">
+    <w:abstractNumId w:val="8"/>
+  </w:num>
+  <w:num w:numId="9">
+    <w:abstractNumId w:val="9"/>
+  </w:num>
+  <w:num w:numId="10">
+    <w:abstractNumId w:val="10"/>
+  </w:num>
+  <w:num w:numId="11">
+    <w:abstractNumId w:val="11"/>
   </w:num>
 </w:numbering>
 </file>
@@ -3852,6 +6907,58 @@
     </w:tblPr>
   </w:style>
   <w:style w:type="table" w:styleId="Table3">
+    <w:basedOn w:val="TableNormal"/>
+    <w:tblPr>
+      <w:tblStyleRowBandSize w:val="1"/>
+      <w:tblStyleColBandSize w:val="1"/>
+      <w:tblCellMar>
+        <w:top w:w="100.0" w:type="dxa"/>
+        <w:left w:w="100.0" w:type="dxa"/>
+        <w:bottom w:w="100.0" w:type="dxa"/>
+        <w:right w:w="100.0" w:type="dxa"/>
+      </w:tblCellMar>
+    </w:tblPr>
+  </w:style>
+  <w:style w:type="table" w:styleId="Table4">
+    <w:basedOn w:val="TableNormal"/>
+    <w:tblPr>
+      <w:tblStyleRowBandSize w:val="1"/>
+      <w:tblStyleColBandSize w:val="1"/>
+      <w:tblCellMar>
+        <w:top w:w="100.0" w:type="dxa"/>
+        <w:left w:w="100.0" w:type="dxa"/>
+        <w:bottom w:w="100.0" w:type="dxa"/>
+        <w:right w:w="100.0" w:type="dxa"/>
+      </w:tblCellMar>
+    </w:tblPr>
+  </w:style>
+  <w:style w:type="table" w:styleId="Table5">
+    <w:basedOn w:val="TableNormal"/>
+    <w:tblPr>
+      <w:tblStyleRowBandSize w:val="1"/>
+      <w:tblStyleColBandSize w:val="1"/>
+      <w:tblCellMar>
+        <w:top w:w="100.0" w:type="dxa"/>
+        <w:left w:w="100.0" w:type="dxa"/>
+        <w:bottom w:w="100.0" w:type="dxa"/>
+        <w:right w:w="100.0" w:type="dxa"/>
+      </w:tblCellMar>
+    </w:tblPr>
+  </w:style>
+  <w:style w:type="table" w:styleId="Table6">
+    <w:basedOn w:val="TableNormal"/>
+    <w:tblPr>
+      <w:tblStyleRowBandSize w:val="1"/>
+      <w:tblStyleColBandSize w:val="1"/>
+      <w:tblCellMar>
+        <w:top w:w="100.0" w:type="dxa"/>
+        <w:left w:w="100.0" w:type="dxa"/>
+        <w:bottom w:w="100.0" w:type="dxa"/>
+        <w:right w:w="100.0" w:type="dxa"/>
+      </w:tblCellMar>
+    </w:tblPr>
+  </w:style>
+  <w:style w:type="table" w:styleId="Table7">
     <w:basedOn w:val="TableNormal"/>
     <w:tblPr>
       <w:tblStyleRowBandSize w:val="1"/>

</xml_diff>